<commit_message>
add apd coursework && add utcp pr15
</commit_message>
<xml_diff>
--- a/utcp/pr12-13/ИНБО-08-22_ПР12-13_СамойловММ.docx
+++ b/utcp/pr12-13/ИНБО-08-22_ПР12-13_СамойловММ.docx
@@ -1,6 +1,6 @@
 
 <file path=word/document.xml><?xml version="1.0" encoding="utf-8"?>
-<w:document xmlns:wpc="http://schemas.microsoft.com/office/word/2010/wordprocessingCanvas" xmlns:cx="http://schemas.microsoft.com/office/drawing/2014/chartex" xmlns:cx1="http://schemas.microsoft.com/office/drawing/2015/9/8/chartex" xmlns:cx2="http://schemas.microsoft.com/office/drawing/2015/10/21/chartex" xmlns:cx3="http://schemas.microsoft.com/office/drawing/2016/5/9/chartex" xmlns:cx4="http://schemas.microsoft.com/office/drawing/2016/5/10/chartex" xmlns:cx5="http://schemas.microsoft.com/office/drawing/2016/5/11/chartex" xmlns:cx6="http://schemas.microsoft.com/office/drawing/2016/5/12/chartex" xmlns:cx7="http://schemas.microsoft.com/office/drawing/2016/5/13/chartex" xmlns:cx8="http://schemas.microsoft.com/office/drawing/2016/5/14/chartex" xmlns:mc="http://schemas.openxmlformats.org/markup-compatibility/2006" xmlns:aink="http://schemas.microsoft.com/office/drawing/2016/ink" xmlns:am3d="http://schemas.microsoft.com/office/drawing/2017/model3d" xmlns:o="urn:schemas-microsoft-com:office:office" xmlns:r="http://schemas.openxmlformats.org/officeDocument/2006/relationships" xmlns:m="http://schemas.openxmlformats.org/officeDocument/2006/math" xmlns:v="urn:schemas-microsoft-com:vml" xmlns:wp14="http://schemas.microsoft.com/office/word/2010/wordprocessingDrawing" xmlns:wp="http://schemas.openxmlformats.org/drawingml/2006/wordprocessingDrawing" xmlns:w10="urn:schemas-microsoft-com:office:word" xmlns:w="http://schemas.openxmlformats.org/wordprocessingml/2006/main" xmlns:w14="http://schemas.microsoft.com/office/word/2010/wordml" xmlns:w15="http://schemas.microsoft.com/office/word/2012/wordml" xmlns:w16cex="http://schemas.microsoft.com/office/word/2018/wordml/cex" xmlns:w16cid="http://schemas.microsoft.com/office/word/2016/wordml/cid" xmlns:w16="http://schemas.microsoft.com/office/word/2018/wordml" xmlns:w16sdtdh="http://schemas.microsoft.com/office/word/2020/wordml/sdtdatahash" xmlns:w16se="http://schemas.microsoft.com/office/word/2015/wordml/symex" xmlns:wpg="http://schemas.microsoft.com/office/word/2010/wordprocessingGroup" xmlns:wpi="http://schemas.microsoft.com/office/word/2010/wordprocessingInk" xmlns:wne="http://schemas.microsoft.com/office/word/2006/wordml" xmlns:wps="http://schemas.microsoft.com/office/word/2010/wordprocessingShape" mc:Ignorable="w14 w15 w16se w16cid w16 w16cex w16sdtdh wp14">
+<w:document xmlns:wpc="http://schemas.microsoft.com/office/word/2010/wordprocessingCanvas" xmlns:cx="http://schemas.microsoft.com/office/drawing/2014/chartex" xmlns:cx1="http://schemas.microsoft.com/office/drawing/2015/9/8/chartex" xmlns:cx2="http://schemas.microsoft.com/office/drawing/2015/10/21/chartex" xmlns:cx3="http://schemas.microsoft.com/office/drawing/2016/5/9/chartex" xmlns:cx4="http://schemas.microsoft.com/office/drawing/2016/5/10/chartex" xmlns:cx5="http://schemas.microsoft.com/office/drawing/2016/5/11/chartex" xmlns:cx6="http://schemas.microsoft.com/office/drawing/2016/5/12/chartex" xmlns:cx7="http://schemas.microsoft.com/office/drawing/2016/5/13/chartex" xmlns:cx8="http://schemas.microsoft.com/office/drawing/2016/5/14/chartex" xmlns:mc="http://schemas.openxmlformats.org/markup-compatibility/2006" xmlns:aink="http://schemas.microsoft.com/office/drawing/2016/ink" xmlns:am3d="http://schemas.microsoft.com/office/drawing/2017/model3d" xmlns:o="urn:schemas-microsoft-com:office:office" xmlns:oel="http://schemas.microsoft.com/office/2019/extlst" xmlns:r="http://schemas.openxmlformats.org/officeDocument/2006/relationships" xmlns:m="http://schemas.openxmlformats.org/officeDocument/2006/math" xmlns:v="urn:schemas-microsoft-com:vml" xmlns:wp14="http://schemas.microsoft.com/office/word/2010/wordprocessingDrawing" xmlns:wp="http://schemas.openxmlformats.org/drawingml/2006/wordprocessingDrawing" xmlns:w10="urn:schemas-microsoft-com:office:word" xmlns:w="http://schemas.openxmlformats.org/wordprocessingml/2006/main" xmlns:w14="http://schemas.microsoft.com/office/word/2010/wordml" xmlns:w15="http://schemas.microsoft.com/office/word/2012/wordml" xmlns:w16cex="http://schemas.microsoft.com/office/word/2018/wordml/cex" xmlns:w16cid="http://schemas.microsoft.com/office/word/2016/wordml/cid" xmlns:w16="http://schemas.microsoft.com/office/word/2018/wordml" xmlns:w16sdtdh="http://schemas.microsoft.com/office/word/2020/wordml/sdtdatahash" xmlns:w16se="http://schemas.microsoft.com/office/word/2015/wordml/symex" xmlns:wpg="http://schemas.microsoft.com/office/word/2010/wordprocessingGroup" xmlns:wpi="http://schemas.microsoft.com/office/word/2010/wordprocessingInk" xmlns:wne="http://schemas.microsoft.com/office/word/2006/wordml" xmlns:wps="http://schemas.microsoft.com/office/word/2010/wordprocessingShape" mc:Ignorable="w14 w15 w16se w16cid w16 w16cex w16sdtdh wp14">
   <w:body>
     <w:tbl>
       <w:tblPr>
@@ -40,7 +40,7 @@
                 <w:lang w:eastAsia="ru-RU" w:bidi="ar-SA"/>
               </w:rPr>
               <w:drawing>
-                <wp:inline distT="0" distB="0" distL="0" distR="0" wp14:anchorId="17AD3146" wp14:editId="6A480ED6">
+                <wp:inline distT="0" distB="0" distL="0" distR="0" wp14:anchorId="17AD3146" wp14:editId="7A6BCE3A">
                   <wp:extent cx="1066800" cy="1066800"/>
                   <wp:effectExtent l="0" t="0" r="0" b="0"/>
                   <wp:docPr id="298370851" name="Рисунок 3"/>
@@ -114,7 +114,7 @@
           </w:tcPr>
           <w:p>
             <w:pPr>
-              <w:pStyle w:val="a3"/>
+              <w:pStyle w:val="BodyText"/>
               <w:spacing w:line="216" w:lineRule="auto"/>
               <w:ind w:firstLine="567"/>
               <w:jc w:val="center"/>
@@ -210,7 +210,7 @@
                 <w:lang w:eastAsia="ru-RU" w:bidi="ar-SA"/>
               </w:rPr>
               <w:pict w14:anchorId="4110AB52">
-                <v:line id="Прямая соединительная линия 2" o:spid="_x0000_s1026" style="flip:y;visibility:visible;mso-left-percent:-10001;mso-top-percent:-10001;mso-position-horizontal:absolute;mso-position-horizontal-relative:char;mso-position-vertical:absolute;mso-position-vertical-relative:line;mso-left-percent:-10001;mso-top-percent:-10001" from="0,0" to="441pt,.1pt" strokeweight="3pt">
+                <v:line id="Прямая соединительная линия 2" o:spid="_x0000_s1026" alt="" style="flip:y;visibility:visible;mso-width-percent:0;mso-height-percent:0;mso-left-percent:-10001;mso-top-percent:-10001;mso-position-horizontal:absolute;mso-position-horizontal-relative:char;mso-position-vertical:absolute;mso-position-vertical-relative:line;mso-width-percent:0;mso-height-percent:0;mso-left-percent:-10001;mso-top-percent:-10001" from="0,0" to="441pt,.1pt" strokeweight="3pt">
                   <v:stroke linestyle="thinThin"/>
                   <w10:wrap type="none"/>
                   <w10:anchorlock/>
@@ -467,7 +467,7 @@
     </w:p>
     <w:tbl>
       <w:tblPr>
-        <w:tblStyle w:val="a5"/>
+        <w:tblStyle w:val="TableGrid"/>
         <w:tblW w:w="10138" w:type="dxa"/>
         <w:tblBorders>
           <w:top w:val="none" w:sz="0" w:space="0" w:color="auto"/>
@@ -1043,7 +1043,7 @@
     </w:p>
     <w:p>
       <w:pPr>
-        <w:pStyle w:val="aa"/>
+        <w:pStyle w:val="NoSpacing"/>
         <w:ind w:firstLine="0"/>
         <w:jc w:val="center"/>
         <w:rPr>
@@ -1061,7 +1061,7 @@
     </w:p>
     <w:p>
       <w:pPr>
-        <w:pStyle w:val="aa"/>
+        <w:pStyle w:val="NoSpacing"/>
       </w:pPr>
       <w:r>
         <w:rPr>
@@ -1081,7 +1081,7 @@
     </w:p>
     <w:p>
       <w:pPr>
-        <w:pStyle w:val="aa"/>
+        <w:pStyle w:val="NoSpacing"/>
       </w:pPr>
       <w:r>
         <w:rPr>
@@ -1101,7 +1101,7 @@
     </w:p>
     <w:p>
       <w:pPr>
-        <w:pStyle w:val="aa"/>
+        <w:pStyle w:val="NoSpacing"/>
         <w:rPr>
           <w:b/>
         </w:rPr>
@@ -1115,7 +1115,7 @@
     </w:p>
     <w:p>
       <w:pPr>
-        <w:pStyle w:val="aa"/>
+        <w:pStyle w:val="NoSpacing"/>
       </w:pPr>
       <w:r>
         <w:t xml:space="preserve">1. Сформулировать и разбить требования цифрового продукта на три уровня: бизнес-требования, требования пользователей, функциональные требования. </w:t>
@@ -1123,7 +1123,7 @@
     </w:p>
     <w:p>
       <w:pPr>
-        <w:pStyle w:val="aa"/>
+        <w:pStyle w:val="NoSpacing"/>
       </w:pPr>
       <w:r>
         <w:t>2. Используя шаблон спецификации требований, оформить все требования для своего проекта</w:t>
@@ -1131,12 +1131,12 @@
     </w:p>
     <w:p>
       <w:pPr>
-        <w:pStyle w:val="aa"/>
-      </w:pPr>
-    </w:p>
-    <w:p>
-      <w:pPr>
-        <w:pStyle w:val="aa"/>
+        <w:pStyle w:val="NoSpacing"/>
+      </w:pPr>
+    </w:p>
+    <w:p>
+      <w:pPr>
+        <w:pStyle w:val="NoSpacing"/>
         <w:rPr>
           <w:b/>
           <w:sz w:val="36"/>
@@ -1152,7 +1152,7 @@
     </w:p>
     <w:p>
       <w:pPr>
-        <w:pStyle w:val="aa"/>
+        <w:pStyle w:val="NoSpacing"/>
       </w:pPr>
       <w:r>
         <w:t>1 ВВЕДЕНИЕ</w:t>
@@ -1160,7 +1160,7 @@
     </w:p>
     <w:p>
       <w:pPr>
-        <w:pStyle w:val="aa"/>
+        <w:pStyle w:val="NoSpacing"/>
       </w:pPr>
       <w:r>
         <w:t>1.1 Назначение</w:t>
@@ -1168,7 +1168,7 @@
     </w:p>
     <w:p>
       <w:pPr>
-        <w:pStyle w:val="aa"/>
+        <w:pStyle w:val="NoSpacing"/>
       </w:pPr>
       <w:r>
         <w:t>Документ определяет требования к разработке онлайн-магазина одежды, который позволит клиентам выбирать и покупать одежду через интернет. Спецификация направлена на команду разработчиков, менеджеров проекта и заинтересованные стороны.</w:t>
@@ -1176,7 +1176,7 @@
     </w:p>
     <w:p>
       <w:pPr>
-        <w:pStyle w:val="aa"/>
+        <w:pStyle w:val="NoSpacing"/>
       </w:pPr>
       <w:r>
         <w:t>1.2 Соглашения, принятые в документах</w:t>
@@ -1184,7 +1184,7 @@
     </w:p>
     <w:p>
       <w:pPr>
-        <w:pStyle w:val="aa"/>
+        <w:pStyle w:val="NoSpacing"/>
       </w:pPr>
       <w:r>
         <w:t>-</w:t>
@@ -1192,7 +1192,7 @@
     </w:p>
     <w:p>
       <w:pPr>
-        <w:pStyle w:val="aa"/>
+        <w:pStyle w:val="NoSpacing"/>
       </w:pPr>
       <w:r>
         <w:t>1.3 Границы проекта</w:t>
@@ -1200,7 +1200,7 @@
     </w:p>
     <w:p>
       <w:pPr>
-        <w:pStyle w:val="aa"/>
+        <w:pStyle w:val="NoSpacing"/>
       </w:pPr>
       <w:r>
         <w:t>Проект включает разработку платформы для электронной коммерции, включая каталог товаров, корзину покупателя, систему оплаты и управления заказами. Разработка мобильного приложения не предусмотрена.</w:t>
@@ -1208,7 +1208,7 @@
     </w:p>
     <w:p>
       <w:pPr>
-        <w:pStyle w:val="aa"/>
+        <w:pStyle w:val="NoSpacing"/>
       </w:pPr>
       <w:r>
         <w:lastRenderedPageBreak/>
@@ -1217,7 +1217,7 @@
     </w:p>
     <w:p>
       <w:pPr>
-        <w:pStyle w:val="aa"/>
+        <w:pStyle w:val="NoSpacing"/>
         <w:numPr>
           <w:ilvl w:val="0"/>
           <w:numId w:val="23"/>
@@ -1242,7 +1242,7 @@
     </w:p>
     <w:p>
       <w:pPr>
-        <w:pStyle w:val="aa"/>
+        <w:pStyle w:val="NoSpacing"/>
       </w:pPr>
       <w:r>
         <w:t>2 ОБЩЕЕ ОПИСАНИЕ</w:t>
@@ -1250,7 +1250,7 @@
     </w:p>
     <w:p>
       <w:pPr>
-        <w:pStyle w:val="aa"/>
+        <w:pStyle w:val="NoSpacing"/>
       </w:pPr>
       <w:r>
         <w:t>2.1 Общий взгляд на продукт</w:t>
@@ -1258,7 +1258,7 @@
     </w:p>
     <w:p>
       <w:pPr>
-        <w:pStyle w:val="aa"/>
+        <w:pStyle w:val="NoSpacing"/>
       </w:pPr>
       <w:r>
         <w:t>Онлайн-магазин одежды — это веб-приложение для поиска, сравнения и покупки одежды различными группами пользователей.</w:t>
@@ -1266,7 +1266,7 @@
     </w:p>
     <w:p>
       <w:pPr>
-        <w:pStyle w:val="aa"/>
+        <w:pStyle w:val="NoSpacing"/>
       </w:pPr>
       <w:r>
         <w:t>2.2 Классы и характеристики пользователей</w:t>
@@ -1274,7 +1274,7 @@
     </w:p>
     <w:p>
       <w:pPr>
-        <w:pStyle w:val="aa"/>
+        <w:pStyle w:val="NoSpacing"/>
         <w:numPr>
           <w:ilvl w:val="0"/>
           <w:numId w:val="24"/>
@@ -1290,7 +1290,7 @@
     </w:p>
     <w:p>
       <w:pPr>
-        <w:pStyle w:val="aa"/>
+        <w:pStyle w:val="NoSpacing"/>
         <w:numPr>
           <w:ilvl w:val="0"/>
           <w:numId w:val="24"/>
@@ -1303,7 +1303,7 @@
     </w:p>
     <w:p>
       <w:pPr>
-        <w:pStyle w:val="aa"/>
+        <w:pStyle w:val="NoSpacing"/>
         <w:numPr>
           <w:ilvl w:val="0"/>
           <w:numId w:val="24"/>
@@ -1319,7 +1319,7 @@
     </w:p>
     <w:p>
       <w:pPr>
-        <w:pStyle w:val="aa"/>
+        <w:pStyle w:val="NoSpacing"/>
       </w:pPr>
       <w:r>
         <w:t>2.3 Операционная среда</w:t>
@@ -1327,7 +1327,7 @@
     </w:p>
     <w:p>
       <w:pPr>
-        <w:pStyle w:val="aa"/>
+        <w:pStyle w:val="NoSpacing"/>
       </w:pPr>
       <w:r>
         <w:t xml:space="preserve">Приложение будет развернуто на облачной платформе, поддерживающей современные веб-браузеры: </w:t>
@@ -1343,7 +1343,7 @@
     </w:p>
     <w:p>
       <w:pPr>
-        <w:pStyle w:val="aa"/>
+        <w:pStyle w:val="NoSpacing"/>
       </w:pPr>
       <w:r>
         <w:t>2.4 Ограничения дизайна и реализации</w:t>
@@ -1351,7 +1351,7 @@
     </w:p>
     <w:p>
       <w:pPr>
-        <w:pStyle w:val="aa"/>
+        <w:pStyle w:val="NoSpacing"/>
       </w:pPr>
       <w:r>
         <w:t xml:space="preserve">Продукт должен быть реализован на платформе .NET Core 3.1 и использовать </w:t>
@@ -1375,7 +1375,7 @@
     </w:p>
     <w:p>
       <w:pPr>
-        <w:pStyle w:val="aa"/>
+        <w:pStyle w:val="NoSpacing"/>
       </w:pPr>
       <w:r>
         <w:t>2.5 Предположения и зависимости</w:t>
@@ -1383,7 +1383,7 @@
     </w:p>
     <w:p>
       <w:pPr>
-        <w:pStyle w:val="aa"/>
+        <w:pStyle w:val="NoSpacing"/>
       </w:pPr>
       <w:r>
         <w:t xml:space="preserve">Предполагается, что пользователи имеют постоянный доступ в интернет. Зависимость от внешних поставщиков </w:t>
@@ -1400,7 +1400,7 @@
     </w:p>
     <w:p>
       <w:pPr>
-        <w:pStyle w:val="aa"/>
+        <w:pStyle w:val="NoSpacing"/>
       </w:pPr>
       <w:r>
         <w:t>3 ФУНКЦИИ СИСТЕМЫ</w:t>
@@ -1408,7 +1408,7 @@
     </w:p>
     <w:p>
       <w:pPr>
-        <w:pStyle w:val="aa"/>
+        <w:pStyle w:val="NoSpacing"/>
       </w:pPr>
       <w:r>
         <w:t>В Т</w:t>
@@ -1419,7 +1419,7 @@
     </w:p>
     <w:p>
       <w:pPr>
-        <w:pStyle w:val="aa"/>
+        <w:pStyle w:val="NoSpacing"/>
         <w:ind w:firstLine="0"/>
         <w:rPr>
           <w:i/>
@@ -1428,7 +1428,7 @@
     </w:p>
     <w:p>
       <w:pPr>
-        <w:pStyle w:val="aa"/>
+        <w:pStyle w:val="NoSpacing"/>
         <w:ind w:firstLine="0"/>
         <w:rPr>
           <w:i/>
@@ -1437,7 +1437,7 @@
     </w:p>
     <w:p>
       <w:pPr>
-        <w:pStyle w:val="aa"/>
+        <w:pStyle w:val="NoSpacing"/>
         <w:ind w:firstLine="0"/>
         <w:rPr>
           <w:i/>
@@ -1453,7 +1453,7 @@
     </w:p>
     <w:tbl>
       <w:tblPr>
-        <w:tblStyle w:val="a5"/>
+        <w:tblStyle w:val="TableGrid"/>
         <w:tblW w:w="11341" w:type="dxa"/>
         <w:tblInd w:w="-1411" w:type="dxa"/>
         <w:tblLayout w:type="fixed"/>
@@ -1882,39 +1882,17 @@
                 <w:szCs w:val="24"/>
                 <w:lang w:eastAsia="ru-RU" w:bidi="ar-SA"/>
               </w:rPr>
-              <w:t xml:space="preserve">1-1.Ввод </w:t>
-            </w:r>
-            <w:proofErr w:type="spellStart"/>
-            <w:r>
-              <w:rPr>
-                <w:rFonts w:ascii="Times New Roman" w:eastAsia="Times New Roman" w:hAnsi="Times New Roman" w:cs="Times New Roman"/>
-                <w:kern w:val="0"/>
-                <w:sz w:val="24"/>
-                <w:szCs w:val="24"/>
-                <w:lang w:eastAsia="ru-RU" w:bidi="ar-SA"/>
-              </w:rPr>
-              <w:t>email</w:t>
-            </w:r>
-            <w:proofErr w:type="spellEnd"/>
-            <w:r>
-              <w:rPr>
-                <w:rFonts w:ascii="Times New Roman" w:eastAsia="Times New Roman" w:hAnsi="Times New Roman" w:cs="Times New Roman"/>
-                <w:kern w:val="0"/>
-                <w:sz w:val="24"/>
-                <w:szCs w:val="24"/>
-                <w:lang w:eastAsia="ru-RU" w:bidi="ar-SA"/>
-              </w:rPr>
-              <w:t>, пар</w:t>
-            </w:r>
-            <w:r>
-              <w:rPr>
-                <w:rFonts w:ascii="Times New Roman" w:eastAsia="Times New Roman" w:hAnsi="Times New Roman" w:cs="Times New Roman"/>
-                <w:kern w:val="0"/>
-                <w:sz w:val="24"/>
-                <w:szCs w:val="24"/>
-                <w:lang w:eastAsia="ru-RU" w:bidi="ar-SA"/>
-              </w:rPr>
-              <w:t>оля, подтверждение пароля</w:t>
+              <w:t>1-1.</w:t>
+            </w:r>
+            <w:r>
+              <w:rPr>
+                <w:rFonts w:ascii="Times New Roman" w:eastAsia="Times New Roman" w:hAnsi="Times New Roman" w:cs="Times New Roman"/>
+                <w:kern w:val="0"/>
+                <w:sz w:val="24"/>
+                <w:szCs w:val="24"/>
+                <w:lang w:eastAsia="ru-RU" w:bidi="ar-SA"/>
+              </w:rPr>
+              <w:t xml:space="preserve"> Система позволяет ввести данные аккаунта</w:t>
             </w:r>
           </w:p>
           <w:p>
@@ -1979,20 +1957,8 @@
                 <w:szCs w:val="24"/>
                 <w:lang w:eastAsia="ru-RU" w:bidi="ar-SA"/>
               </w:rPr>
-              <w:t xml:space="preserve">Отправка подтверждения на </w:t>
-            </w:r>
-            <w:proofErr w:type="spellStart"/>
-            <w:r>
-              <w:rPr>
-                <w:rFonts w:ascii="Times New Roman" w:eastAsia="Times New Roman" w:hAnsi="Times New Roman" w:cs="Times New Roman"/>
-                <w:kern w:val="0"/>
-                <w:sz w:val="24"/>
-                <w:szCs w:val="24"/>
-                <w:lang w:eastAsia="ru-RU" w:bidi="ar-SA"/>
-              </w:rPr>
-              <w:t>email</w:t>
-            </w:r>
-            <w:proofErr w:type="spellEnd"/>
+              <w:t xml:space="preserve"> Система уведомляет о создании аккаунта</w:t>
+            </w:r>
           </w:p>
         </w:tc>
         <w:tc>
@@ -2263,29 +2229,17 @@
                 <w:szCs w:val="24"/>
                 <w:lang w:eastAsia="ru-RU" w:bidi="ar-SA"/>
               </w:rPr>
-              <w:t xml:space="preserve">.Ввод </w:t>
-            </w:r>
-            <w:proofErr w:type="spellStart"/>
-            <w:r>
-              <w:rPr>
-                <w:rFonts w:ascii="Times New Roman" w:eastAsia="Times New Roman" w:hAnsi="Times New Roman" w:cs="Times New Roman"/>
-                <w:kern w:val="0"/>
-                <w:sz w:val="24"/>
-                <w:szCs w:val="24"/>
-                <w:lang w:eastAsia="ru-RU" w:bidi="ar-SA"/>
-              </w:rPr>
-              <w:t>email</w:t>
-            </w:r>
-            <w:proofErr w:type="spellEnd"/>
-            <w:r>
-              <w:rPr>
-                <w:rFonts w:ascii="Times New Roman" w:eastAsia="Times New Roman" w:hAnsi="Times New Roman" w:cs="Times New Roman"/>
-                <w:kern w:val="0"/>
-                <w:sz w:val="24"/>
-                <w:szCs w:val="24"/>
-                <w:lang w:eastAsia="ru-RU" w:bidi="ar-SA"/>
-              </w:rPr>
-              <w:t xml:space="preserve"> и пароля</w:t>
+              <w:t>.</w:t>
+            </w:r>
+            <w:r>
+              <w:rPr>
+                <w:rFonts w:ascii="Times New Roman" w:eastAsia="Times New Roman" w:hAnsi="Times New Roman" w:cs="Times New Roman"/>
+                <w:kern w:val="0"/>
+                <w:sz w:val="24"/>
+                <w:szCs w:val="24"/>
+                <w:lang w:eastAsia="ru-RU" w:bidi="ar-SA"/>
+              </w:rPr>
+              <w:t xml:space="preserve"> Система позволяет ввести логин и пароль</w:t>
             </w:r>
           </w:p>
           <w:p>
@@ -2359,7 +2313,7 @@
                 <w:szCs w:val="24"/>
                 <w:lang w:eastAsia="ru-RU" w:bidi="ar-SA"/>
               </w:rPr>
-              <w:t>Восстановление забытого пароля</w:t>
+              <w:t xml:space="preserve"> Система позволяет восстановить пароль</w:t>
             </w:r>
           </w:p>
         </w:tc>
@@ -2621,17 +2575,7 @@
                 <w:szCs w:val="24"/>
                 <w:lang w:eastAsia="ru-RU" w:bidi="ar-SA"/>
               </w:rPr>
-              <w:t>Ф</w:t>
-            </w:r>
-            <w:r>
-              <w:rPr>
-                <w:rFonts w:ascii="Times New Roman" w:eastAsia="Times New Roman" w:hAnsi="Times New Roman" w:cs="Times New Roman"/>
-                <w:kern w:val="0"/>
-                <w:sz w:val="24"/>
-                <w:szCs w:val="24"/>
-                <w:lang w:eastAsia="ru-RU" w:bidi="ar-SA"/>
-              </w:rPr>
-              <w:t>ильтрация товаров по категориям</w:t>
+              <w:t xml:space="preserve"> Система позволяет фильтровать товары</w:t>
             </w:r>
           </w:p>
           <w:p>
@@ -2675,7 +2619,17 @@
                 <w:szCs w:val="24"/>
                 <w:lang w:eastAsia="ru-RU" w:bidi="ar-SA"/>
               </w:rPr>
-              <w:t>.Поиск товаров по названию</w:t>
+              <w:t>.</w:t>
+            </w:r>
+            <w:r>
+              <w:rPr>
+                <w:rFonts w:ascii="Times New Roman" w:eastAsia="Times New Roman" w:hAnsi="Times New Roman" w:cs="Times New Roman"/>
+                <w:kern w:val="0"/>
+                <w:sz w:val="24"/>
+                <w:szCs w:val="24"/>
+                <w:lang w:eastAsia="ru-RU" w:bidi="ar-SA"/>
+              </w:rPr>
+              <w:t xml:space="preserve"> Система позволяет просматривать список товаров</w:t>
             </w:r>
           </w:p>
           <w:p>
@@ -2729,7 +2683,7 @@
                 <w:szCs w:val="24"/>
                 <w:lang w:eastAsia="ru-RU" w:bidi="ar-SA"/>
               </w:rPr>
-              <w:t>Просмотр детальной информации о товаре</w:t>
+              <w:t xml:space="preserve"> Система позволяет просматривать подробную информацию о товаре</w:t>
             </w:r>
           </w:p>
         </w:tc>
@@ -2981,7 +2935,17 @@
                 <w:szCs w:val="24"/>
                 <w:lang w:eastAsia="ru-RU" w:bidi="ar-SA"/>
               </w:rPr>
-              <w:t>.Выбор товара</w:t>
+              <w:t>.</w:t>
+            </w:r>
+            <w:r>
+              <w:rPr>
+                <w:rFonts w:ascii="Times New Roman" w:eastAsia="Times New Roman" w:hAnsi="Times New Roman" w:cs="Times New Roman"/>
+                <w:kern w:val="0"/>
+                <w:sz w:val="24"/>
+                <w:szCs w:val="24"/>
+                <w:lang w:eastAsia="ru-RU" w:bidi="ar-SA"/>
+              </w:rPr>
+              <w:t xml:space="preserve"> Система позволяет добавить товар в корзину</w:t>
             </w:r>
           </w:p>
           <w:p>
@@ -3045,7 +3009,17 @@
                 <w:szCs w:val="24"/>
                 <w:lang w:eastAsia="ru-RU" w:bidi="ar-SA"/>
               </w:rPr>
-              <w:t>.Выбор количества</w:t>
+              <w:t>.</w:t>
+            </w:r>
+            <w:r>
+              <w:rPr>
+                <w:rFonts w:ascii="Times New Roman" w:eastAsia="Times New Roman" w:hAnsi="Times New Roman" w:cs="Times New Roman"/>
+                <w:kern w:val="0"/>
+                <w:sz w:val="24"/>
+                <w:szCs w:val="24"/>
+                <w:lang w:eastAsia="ru-RU" w:bidi="ar-SA"/>
+              </w:rPr>
+              <w:t xml:space="preserve"> Система позволяет менять количество товара в корзине</w:t>
             </w:r>
           </w:p>
           <w:p>
@@ -3069,7 +3043,17 @@
                 <w:szCs w:val="24"/>
                 <w:lang w:val="en-US" w:eastAsia="ru-RU" w:bidi="ar-SA"/>
               </w:rPr>
-              <w:t>FR4-3</w:t>
+              <w:t>FR</w:t>
+            </w:r>
+            <w:r>
+              <w:rPr>
+                <w:rFonts w:ascii="Times New Roman" w:eastAsia="Times New Roman" w:hAnsi="Times New Roman" w:cs="Times New Roman"/>
+                <w:kern w:val="0"/>
+                <w:sz w:val="24"/>
+                <w:szCs w:val="24"/>
+                <w:lang w:eastAsia="ru-RU" w:bidi="ar-SA"/>
+              </w:rPr>
+              <w:t>4-3</w:t>
             </w:r>
             <w:r>
               <w:rPr>
@@ -3089,7 +3073,7 @@
                 <w:szCs w:val="24"/>
                 <w:lang w:eastAsia="ru-RU" w:bidi="ar-SA"/>
               </w:rPr>
-              <w:t>Обновление итоговой стоимости.</w:t>
+              <w:t xml:space="preserve"> Система обновляет итоговую стоимость в зависимости от параметров заказа</w:t>
             </w:r>
           </w:p>
         </w:tc>
@@ -3341,7 +3325,17 @@
                 <w:szCs w:val="24"/>
                 <w:lang w:eastAsia="ru-RU" w:bidi="ar-SA"/>
               </w:rPr>
-              <w:t>.Ввод адреса доставки.</w:t>
+              <w:t>.</w:t>
+            </w:r>
+            <w:r>
+              <w:rPr>
+                <w:rFonts w:ascii="Times New Roman" w:eastAsia="Times New Roman" w:hAnsi="Times New Roman" w:cs="Times New Roman"/>
+                <w:kern w:val="0"/>
+                <w:sz w:val="24"/>
+                <w:szCs w:val="24"/>
+                <w:lang w:eastAsia="ru-RU" w:bidi="ar-SA"/>
+              </w:rPr>
+              <w:t xml:space="preserve"> Система предоставляет выбор адреса доставки</w:t>
             </w:r>
           </w:p>
           <w:p>
@@ -3385,7 +3379,17 @@
                 <w:szCs w:val="24"/>
                 <w:lang w:eastAsia="ru-RU" w:bidi="ar-SA"/>
               </w:rPr>
-              <w:t>.Выбор способа оплаты</w:t>
+              <w:t>.</w:t>
+            </w:r>
+            <w:r>
+              <w:rPr>
+                <w:rFonts w:ascii="Times New Roman" w:eastAsia="Times New Roman" w:hAnsi="Times New Roman" w:cs="Times New Roman"/>
+                <w:kern w:val="0"/>
+                <w:sz w:val="24"/>
+                <w:szCs w:val="24"/>
+                <w:lang w:eastAsia="ru-RU" w:bidi="ar-SA"/>
+              </w:rPr>
+              <w:t xml:space="preserve"> Система предоставляет выбор способа оплаты</w:t>
             </w:r>
           </w:p>
           <w:p>
@@ -3409,7 +3413,17 @@
                 <w:szCs w:val="24"/>
                 <w:lang w:val="en-US" w:eastAsia="ru-RU" w:bidi="ar-SA"/>
               </w:rPr>
-              <w:t>FR5-3</w:t>
+              <w:t>FR</w:t>
+            </w:r>
+            <w:r>
+              <w:rPr>
+                <w:rFonts w:ascii="Times New Roman" w:eastAsia="Times New Roman" w:hAnsi="Times New Roman" w:cs="Times New Roman"/>
+                <w:kern w:val="0"/>
+                <w:sz w:val="24"/>
+                <w:szCs w:val="24"/>
+                <w:lang w:eastAsia="ru-RU" w:bidi="ar-SA"/>
+              </w:rPr>
+              <w:t>5-3</w:t>
             </w:r>
             <w:r>
               <w:rPr>
@@ -3429,7 +3443,7 @@
                 <w:szCs w:val="24"/>
                 <w:lang w:eastAsia="ru-RU" w:bidi="ar-SA"/>
               </w:rPr>
-              <w:t>Подтверждение заказа.</w:t>
+              <w:t xml:space="preserve"> Система уведомляет о подтверждении заказа</w:t>
             </w:r>
           </w:p>
         </w:tc>
@@ -3715,7 +3729,17 @@
                 <w:szCs w:val="24"/>
                 <w:lang w:eastAsia="ru-RU" w:bidi="ar-SA"/>
               </w:rPr>
-              <w:t>.Добавление новых товаров</w:t>
+              <w:t>.</w:t>
+            </w:r>
+            <w:r>
+              <w:rPr>
+                <w:rFonts w:ascii="Times New Roman" w:eastAsia="Times New Roman" w:hAnsi="Times New Roman" w:cs="Times New Roman"/>
+                <w:kern w:val="0"/>
+                <w:sz w:val="24"/>
+                <w:szCs w:val="24"/>
+                <w:lang w:eastAsia="ru-RU" w:bidi="ar-SA"/>
+              </w:rPr>
+              <w:t xml:space="preserve"> Система позволяет добавлять новые товары в каталог</w:t>
             </w:r>
           </w:p>
           <w:p>
@@ -3759,17 +3783,7 @@
                 <w:szCs w:val="24"/>
                 <w:lang w:eastAsia="ru-RU" w:bidi="ar-SA"/>
               </w:rPr>
-              <w:t>Редактир</w:t>
-            </w:r>
-            <w:r>
-              <w:rPr>
-                <w:rFonts w:ascii="Times New Roman" w:eastAsia="Times New Roman" w:hAnsi="Times New Roman" w:cs="Times New Roman"/>
-                <w:kern w:val="0"/>
-                <w:sz w:val="24"/>
-                <w:szCs w:val="24"/>
-                <w:lang w:eastAsia="ru-RU" w:bidi="ar-SA"/>
-              </w:rPr>
-              <w:t>ование информации о товарах</w:t>
+              <w:t xml:space="preserve"> Система позволяет изменять информацию о товарах в каталоге</w:t>
             </w:r>
           </w:p>
           <w:p>
@@ -3813,7 +3827,7 @@
                 <w:szCs w:val="24"/>
                 <w:lang w:eastAsia="ru-RU" w:bidi="ar-SA"/>
               </w:rPr>
-              <w:t>Удаление товаров из каталога.</w:t>
+              <w:t xml:space="preserve"> Система позволяет удалять товары из каталога</w:t>
             </w:r>
           </w:p>
         </w:tc>
@@ -3985,7 +3999,18 @@
                 <w:szCs w:val="24"/>
                 <w:lang w:eastAsia="ru-RU" w:bidi="ar-SA"/>
               </w:rPr>
-              <w:t>Покупатель, Администратор</w:t>
+              <w:t>Покупатель, Администрато</w:t>
+            </w:r>
+            <w:r>
+              <w:rPr>
+                <w:rFonts w:ascii="Times New Roman" w:eastAsia="Times New Roman" w:hAnsi="Times New Roman" w:cs="Times New Roman"/>
+                <w:kern w:val="0"/>
+                <w:sz w:val="24"/>
+                <w:szCs w:val="24"/>
+                <w:lang w:eastAsia="ru-RU" w:bidi="ar-SA"/>
+              </w:rPr>
+              <w:lastRenderedPageBreak/>
+              <w:t>р</w:t>
             </w:r>
           </w:p>
         </w:tc>
@@ -4015,7 +4040,19 @@
                 <w:szCs w:val="24"/>
                 <w:lang w:eastAsia="ru-RU" w:bidi="ar-SA"/>
               </w:rPr>
-              <w:t>Позволяет отслеживать статус выполнения заказа.</w:t>
+              <w:lastRenderedPageBreak/>
+              <w:t xml:space="preserve">Позволяет отслеживать </w:t>
+            </w:r>
+            <w:r>
+              <w:rPr>
+                <w:rFonts w:ascii="Times New Roman" w:eastAsia="Times New Roman" w:hAnsi="Times New Roman" w:cs="Times New Roman"/>
+                <w:kern w:val="0"/>
+                <w:sz w:val="24"/>
+                <w:szCs w:val="24"/>
+                <w:lang w:eastAsia="ru-RU" w:bidi="ar-SA"/>
+              </w:rPr>
+              <w:lastRenderedPageBreak/>
+              <w:t>статус выполнения заказа.</w:t>
             </w:r>
           </w:p>
         </w:tc>
@@ -4045,6 +4082,7 @@
                 <w:szCs w:val="24"/>
                 <w:lang w:val="en-US" w:eastAsia="ru-RU" w:bidi="ar-SA"/>
               </w:rPr>
+              <w:lastRenderedPageBreak/>
               <w:t>FR</w:t>
             </w:r>
             <w:r>
@@ -4065,7 +4103,30 @@
                 <w:szCs w:val="24"/>
                 <w:lang w:eastAsia="ru-RU" w:bidi="ar-SA"/>
               </w:rPr>
-              <w:t>Просмотр текущего статуса заказа</w:t>
+              <w:t xml:space="preserve"> Система позволяет просматривать текущий </w:t>
+            </w:r>
+            <w:proofErr w:type="spellStart"/>
+            <w:r>
+              <w:rPr>
+                <w:rFonts w:ascii="Times New Roman" w:eastAsia="Times New Roman" w:hAnsi="Times New Roman" w:cs="Times New Roman"/>
+                <w:kern w:val="0"/>
+                <w:sz w:val="24"/>
+                <w:szCs w:val="24"/>
+                <w:lang w:eastAsia="ru-RU" w:bidi="ar-SA"/>
+              </w:rPr>
+              <w:lastRenderedPageBreak/>
+              <w:t>сатус</w:t>
+            </w:r>
+            <w:proofErr w:type="spellEnd"/>
+            <w:r>
+              <w:rPr>
+                <w:rFonts w:ascii="Times New Roman" w:eastAsia="Times New Roman" w:hAnsi="Times New Roman" w:cs="Times New Roman"/>
+                <w:kern w:val="0"/>
+                <w:sz w:val="24"/>
+                <w:szCs w:val="24"/>
+                <w:lang w:eastAsia="ru-RU" w:bidi="ar-SA"/>
+              </w:rPr>
+              <w:t xml:space="preserve"> заказа</w:t>
             </w:r>
           </w:p>
           <w:p>
@@ -4109,7 +4170,7 @@
                 <w:szCs w:val="24"/>
                 <w:lang w:eastAsia="ru-RU" w:bidi="ar-SA"/>
               </w:rPr>
-              <w:t>Обновление статуса заказа администратором</w:t>
+              <w:t xml:space="preserve"> Система предоставляет возможность администратору обновлять статус заказа клиента </w:t>
             </w:r>
           </w:p>
         </w:tc>
@@ -4139,6 +4200,7 @@
                 <w:szCs w:val="24"/>
                 <w:lang w:eastAsia="ru-RU" w:bidi="ar-SA"/>
               </w:rPr>
+              <w:lastRenderedPageBreak/>
               <w:t>Средний</w:t>
             </w:r>
           </w:p>
@@ -4361,7 +4423,7 @@
                 <w:szCs w:val="24"/>
                 <w:lang w:eastAsia="ru-RU" w:bidi="ar-SA"/>
               </w:rPr>
-              <w:t>Ввод данных о возврате.</w:t>
+              <w:t xml:space="preserve"> Система позволяет ввести данные для оформления возврата</w:t>
             </w:r>
           </w:p>
           <w:p>
@@ -4374,17 +4436,17 @@
                 <w:kern w:val="0"/>
                 <w:sz w:val="24"/>
                 <w:szCs w:val="24"/>
+                <w:lang w:eastAsia="ru-RU" w:bidi="ar-SA"/>
+              </w:rPr>
+            </w:pPr>
+            <w:r>
+              <w:rPr>
+                <w:rFonts w:ascii="Times New Roman" w:eastAsia="Times New Roman" w:hAnsi="Times New Roman" w:cs="Times New Roman"/>
+                <w:kern w:val="0"/>
+                <w:sz w:val="24"/>
+                <w:szCs w:val="24"/>
                 <w:lang w:val="en-US" w:eastAsia="ru-RU" w:bidi="ar-SA"/>
               </w:rPr>
-            </w:pPr>
-            <w:r>
-              <w:rPr>
-                <w:rFonts w:ascii="Times New Roman" w:eastAsia="Times New Roman" w:hAnsi="Times New Roman" w:cs="Times New Roman"/>
-                <w:kern w:val="0"/>
-                <w:sz w:val="24"/>
-                <w:szCs w:val="24"/>
-                <w:lang w:val="en-US" w:eastAsia="ru-RU" w:bidi="ar-SA"/>
-              </w:rPr>
               <w:t>FR</w:t>
             </w:r>
             <w:r>
@@ -4403,7 +4465,7 @@
                 <w:kern w:val="0"/>
                 <w:sz w:val="24"/>
                 <w:szCs w:val="24"/>
-                <w:lang w:val="en-US" w:eastAsia="ru-RU" w:bidi="ar-SA"/>
+                <w:lang w:eastAsia="ru-RU" w:bidi="ar-SA"/>
               </w:rPr>
               <w:t>2</w:t>
             </w:r>
@@ -4425,17 +4487,7 @@
                 <w:szCs w:val="24"/>
                 <w:lang w:eastAsia="ru-RU" w:bidi="ar-SA"/>
               </w:rPr>
-              <w:t>Об</w:t>
-            </w:r>
-            <w:r>
-              <w:rPr>
-                <w:rFonts w:ascii="Times New Roman" w:eastAsia="Times New Roman" w:hAnsi="Times New Roman" w:cs="Times New Roman"/>
-                <w:kern w:val="0"/>
-                <w:sz w:val="24"/>
-                <w:szCs w:val="24"/>
-                <w:lang w:eastAsia="ru-RU" w:bidi="ar-SA"/>
-              </w:rPr>
-              <w:t>новление статуса возврата.</w:t>
+              <w:t xml:space="preserve"> Система уведомляет об изменении статуса возврата</w:t>
             </w:r>
           </w:p>
         </w:tc>
@@ -4513,15 +4565,14 @@
     </w:tbl>
     <w:p>
       <w:pPr>
-        <w:pStyle w:val="aa"/>
-      </w:pPr>
-    </w:p>
-    <w:p>
-      <w:pPr>
-        <w:pStyle w:val="aa"/>
-      </w:pPr>
-      <w:r>
-        <w:lastRenderedPageBreak/>
+        <w:pStyle w:val="NoSpacing"/>
+      </w:pPr>
+    </w:p>
+    <w:p>
+      <w:pPr>
+        <w:pStyle w:val="NoSpacing"/>
+      </w:pPr>
+      <w:r>
         <w:t>4 ТРЕБОВАНИЯ К ДАННЫМ</w:t>
       </w:r>
       <w:r>
@@ -4530,7 +4581,7 @@
     </w:p>
     <w:p>
       <w:pPr>
-        <w:pStyle w:val="aa"/>
+        <w:pStyle w:val="NoSpacing"/>
       </w:pPr>
       <w:r>
         <w:t>4.1 Логическая модель данных</w:t>
@@ -4538,7 +4589,7 @@
     </w:p>
     <w:p>
       <w:pPr>
-        <w:pStyle w:val="aa"/>
+        <w:pStyle w:val="NoSpacing"/>
       </w:pPr>
       <w:r>
         <w:t xml:space="preserve">Для описания логической модели данных была выбрана </w:t>
@@ -4555,11 +4606,14 @@
     </w:p>
     <w:p>
       <w:pPr>
-        <w:pStyle w:val="aa"/>
+        <w:pStyle w:val="NoSpacing"/>
         <w:ind w:firstLine="0"/>
         <w:jc w:val="center"/>
       </w:pPr>
       <w:r>
+        <w:rPr>
+          <w:noProof/>
+        </w:rPr>
         <w:drawing>
           <wp:inline distT="0" distB="0" distL="0" distR="0" wp14:anchorId="08B30565" wp14:editId="20BDA860">
             <wp:extent cx="5940425" cy="3291205"/>
@@ -4599,7 +4653,7 @@
     </w:p>
     <w:p>
       <w:pPr>
-        <w:pStyle w:val="aa"/>
+        <w:pStyle w:val="NoSpacing"/>
         <w:ind w:firstLine="0"/>
         <w:jc w:val="center"/>
       </w:pPr>
@@ -4609,7 +4663,7 @@
     </w:p>
     <w:p>
       <w:pPr>
-        <w:pStyle w:val="aa"/>
+        <w:pStyle w:val="NoSpacing"/>
       </w:pPr>
       <w:r>
         <w:t>4.2 Словарь данных</w:t>
@@ -4617,7 +4671,7 @@
     </w:p>
     <w:p>
       <w:pPr>
-        <w:pStyle w:val="aa"/>
+        <w:pStyle w:val="NoSpacing"/>
         <w:numPr>
           <w:ilvl w:val="0"/>
           <w:numId w:val="25"/>
@@ -4630,7 +4684,7 @@
     </w:p>
     <w:p>
       <w:pPr>
-        <w:pStyle w:val="aa"/>
+        <w:pStyle w:val="NoSpacing"/>
       </w:pPr>
       <w:r>
         <w:t>4.3 Отчеты</w:t>
@@ -4638,7 +4692,7 @@
     </w:p>
     <w:p>
       <w:pPr>
-        <w:pStyle w:val="aa"/>
+        <w:pStyle w:val="NoSpacing"/>
       </w:pPr>
       <w:r>
         <w:t>Система будет генерировать</w:t>
@@ -4649,15 +4703,16 @@
     </w:p>
     <w:p>
       <w:pPr>
-        <w:pStyle w:val="aa"/>
-      </w:pPr>
-      <w:r>
+        <w:pStyle w:val="NoSpacing"/>
+      </w:pPr>
+      <w:r>
+        <w:lastRenderedPageBreak/>
         <w:t>4.4 Получение, целостность, хранение и утилизация данных.</w:t>
       </w:r>
     </w:p>
     <w:p>
       <w:pPr>
-        <w:pStyle w:val="aa"/>
+        <w:pStyle w:val="NoSpacing"/>
       </w:pPr>
       <w:r>
         <w:t>Данные хранятся в защищенной облачной базе данных. Резервное копирование данных происходит ежедневно.</w:t>
@@ -4665,7 +4720,7 @@
     </w:p>
     <w:p>
       <w:pPr>
-        <w:pStyle w:val="aa"/>
+        <w:pStyle w:val="NoSpacing"/>
       </w:pPr>
       <w:r>
         <w:t>5 ТРЕБОВАНИЯ К ВНЕШНИМ ИНТЕРФЕЙСАМ</w:t>
@@ -4673,7 +4728,7 @@
     </w:p>
     <w:p>
       <w:pPr>
-        <w:pStyle w:val="aa"/>
+        <w:pStyle w:val="NoSpacing"/>
       </w:pPr>
       <w:r>
         <w:t>5.1 Пользовательские интерфейсы</w:t>
@@ -4681,7 +4736,7 @@
     </w:p>
     <w:p>
       <w:pPr>
-        <w:pStyle w:val="aa"/>
+        <w:pStyle w:val="NoSpacing"/>
       </w:pPr>
       <w:r>
         <w:t>Дизайн должен быть адаптивным для работы на разных устройствах, поддерживать современные стандарты UX/UI.</w:t>
@@ -4701,7 +4756,7 @@
     </w:p>
     <w:p>
       <w:pPr>
-        <w:pStyle w:val="aa"/>
+        <w:pStyle w:val="NoSpacing"/>
         <w:ind w:firstLine="0"/>
         <w:jc w:val="center"/>
       </w:pPr>
@@ -4712,7 +4767,6 @@
           <w:noProof/>
           <w:szCs w:val="28"/>
         </w:rPr>
-        <w:lastRenderedPageBreak/>
         <w:drawing>
           <wp:inline distT="0" distB="0" distL="0" distR="0" wp14:anchorId="786472EC" wp14:editId="20ABDFBF">
             <wp:extent cx="5940425" cy="4277995"/>
@@ -4765,7 +4819,7 @@
     </w:p>
     <w:p>
       <w:pPr>
-        <w:pStyle w:val="aa"/>
+        <w:pStyle w:val="NoSpacing"/>
         <w:ind w:firstLine="0"/>
         <w:jc w:val="center"/>
       </w:pPr>
@@ -4796,7 +4850,7 @@
     </w:p>
     <w:p>
       <w:pPr>
-        <w:pStyle w:val="aa"/>
+        <w:pStyle w:val="NoSpacing"/>
       </w:pPr>
       <w:r>
         <w:t>5.2 Интерфейсы ПО</w:t>
@@ -4804,7 +4858,7 @@
     </w:p>
     <w:p>
       <w:pPr>
-        <w:pStyle w:val="aa"/>
+        <w:pStyle w:val="NoSpacing"/>
         <w:numPr>
           <w:ilvl w:val="0"/>
           <w:numId w:val="35"/>
@@ -4831,7 +4885,7 @@
     </w:p>
     <w:p>
       <w:pPr>
-        <w:pStyle w:val="aa"/>
+        <w:pStyle w:val="NoSpacing"/>
         <w:numPr>
           <w:ilvl w:val="0"/>
           <w:numId w:val="35"/>
@@ -4879,7 +4933,7 @@
     </w:p>
     <w:p>
       <w:pPr>
-        <w:pStyle w:val="aa"/>
+        <w:pStyle w:val="NoSpacing"/>
         <w:numPr>
           <w:ilvl w:val="0"/>
           <w:numId w:val="35"/>
@@ -4904,7 +4958,7 @@
     </w:p>
     <w:p>
       <w:pPr>
-        <w:pStyle w:val="aa"/>
+        <w:pStyle w:val="NoSpacing"/>
       </w:pPr>
       <w:r>
         <w:t>5.3 Интерфейсы оборудования</w:t>
@@ -4912,15 +4966,16 @@
     </w:p>
     <w:p>
       <w:pPr>
-        <w:pStyle w:val="aa"/>
-      </w:pPr>
-      <w:r>
+        <w:pStyle w:val="NoSpacing"/>
+      </w:pPr>
+      <w:r>
+        <w:lastRenderedPageBreak/>
         <w:t>Сайт должен корректно отображаться на различных устройствах: компьютерах, планшетах, мобильных телефонах.</w:t>
       </w:r>
     </w:p>
     <w:p>
       <w:pPr>
-        <w:pStyle w:val="aa"/>
+        <w:pStyle w:val="NoSpacing"/>
       </w:pPr>
       <w:r>
         <w:t>5.4 Коммуникационные интерфейсы</w:t>
@@ -4928,7 +4983,7 @@
     </w:p>
     <w:p>
       <w:pPr>
-        <w:pStyle w:val="aa"/>
+        <w:pStyle w:val="NoSpacing"/>
       </w:pPr>
       <w:r>
         <w:t>Поддержка HTTPS для безопасного соединения.</w:t>
@@ -4936,12 +4991,12 @@
     </w:p>
     <w:p>
       <w:pPr>
-        <w:pStyle w:val="aa"/>
-      </w:pPr>
-    </w:p>
-    <w:p>
-      <w:pPr>
-        <w:pStyle w:val="aa"/>
+        <w:pStyle w:val="NoSpacing"/>
+      </w:pPr>
+    </w:p>
+    <w:p>
+      <w:pPr>
+        <w:pStyle w:val="NoSpacing"/>
         <w:rPr>
           <w:lang w:val="en-US"/>
         </w:rPr>
@@ -4952,7 +5007,7 @@
     </w:p>
     <w:p>
       <w:pPr>
-        <w:pStyle w:val="aa"/>
+        <w:pStyle w:val="NoSpacing"/>
       </w:pPr>
       <w:r>
         <w:t xml:space="preserve">6.1. </w:t>
@@ -4963,7 +5018,7 @@
     </w:p>
     <w:p>
       <w:pPr>
-        <w:pStyle w:val="aa"/>
+        <w:pStyle w:val="NoSpacing"/>
         <w:numPr>
           <w:ilvl w:val="0"/>
           <w:numId w:val="33"/>
@@ -4971,16 +5026,12 @@
         <w:ind w:left="993"/>
       </w:pPr>
       <w:r>
-        <w:t xml:space="preserve">Адаптивный дизайн: Сайт должен корректно отображаться на всех </w:t>
-      </w:r>
-      <w:r>
-        <w:lastRenderedPageBreak/>
-        <w:t>типах устройств и всех браузерах.</w:t>
-      </w:r>
-    </w:p>
-    <w:p>
-      <w:pPr>
-        <w:pStyle w:val="aa"/>
+        <w:t>Адаптивный дизайн: Сайт должен корректно отображаться на всех типах устройств и всех браузерах.</w:t>
+      </w:r>
+    </w:p>
+    <w:p>
+      <w:pPr>
+        <w:pStyle w:val="NoSpacing"/>
         <w:numPr>
           <w:ilvl w:val="0"/>
           <w:numId w:val="33"/>
@@ -4993,7 +5044,7 @@
     </w:p>
     <w:p>
       <w:pPr>
-        <w:pStyle w:val="aa"/>
+        <w:pStyle w:val="NoSpacing"/>
       </w:pPr>
       <w:r>
         <w:t>6.2 Производительность</w:t>
@@ -5001,7 +5052,7 @@
     </w:p>
     <w:p>
       <w:pPr>
-        <w:pStyle w:val="aa"/>
+        <w:pStyle w:val="NoSpacing"/>
       </w:pPr>
       <w:r>
         <w:t>Время загрузки страниц не должно превышать 2 секунды.</w:t>
@@ -5009,7 +5060,7 @@
     </w:p>
     <w:p>
       <w:pPr>
-        <w:pStyle w:val="aa"/>
+        <w:pStyle w:val="NoSpacing"/>
       </w:pPr>
       <w:r>
         <w:t>6.3 Безопасность</w:t>
@@ -5017,7 +5068,7 @@
     </w:p>
     <w:p>
       <w:pPr>
-        <w:pStyle w:val="aa"/>
+        <w:pStyle w:val="NoSpacing"/>
         <w:numPr>
           <w:ilvl w:val="0"/>
           <w:numId w:val="33"/>
@@ -5036,7 +5087,7 @@
     </w:p>
     <w:p>
       <w:pPr>
-        <w:pStyle w:val="aa"/>
+        <w:pStyle w:val="NoSpacing"/>
         <w:numPr>
           <w:ilvl w:val="0"/>
           <w:numId w:val="33"/>
@@ -5067,7 +5118,7 @@
     </w:p>
     <w:p>
       <w:pPr>
-        <w:pStyle w:val="aa"/>
+        <w:pStyle w:val="NoSpacing"/>
       </w:pPr>
       <w:r>
         <w:t>6.4 Техника безопасности</w:t>
@@ -5075,7 +5126,7 @@
     </w:p>
     <w:p>
       <w:pPr>
-        <w:pStyle w:val="aa"/>
+        <w:pStyle w:val="NoSpacing"/>
         <w:numPr>
           <w:ilvl w:val="0"/>
           <w:numId w:val="26"/>
@@ -5094,7 +5145,7 @@
     </w:p>
     <w:p>
       <w:pPr>
-        <w:pStyle w:val="aa"/>
+        <w:pStyle w:val="NoSpacing"/>
         <w:numPr>
           <w:ilvl w:val="0"/>
           <w:numId w:val="26"/>
@@ -5125,7 +5176,7 @@
     </w:p>
     <w:p>
       <w:pPr>
-        <w:pStyle w:val="aa"/>
+        <w:pStyle w:val="NoSpacing"/>
         <w:ind w:left="633" w:firstLine="0"/>
       </w:pPr>
       <w:r>
@@ -5137,7 +5188,7 @@
     </w:p>
     <w:p>
       <w:pPr>
-        <w:pStyle w:val="aa"/>
+        <w:pStyle w:val="NoSpacing"/>
         <w:numPr>
           <w:ilvl w:val="0"/>
           <w:numId w:val="33"/>
@@ -5149,7 +5200,7 @@
     </w:p>
     <w:p>
       <w:pPr>
-        <w:pStyle w:val="aa"/>
+        <w:pStyle w:val="NoSpacing"/>
         <w:numPr>
           <w:ilvl w:val="0"/>
           <w:numId w:val="33"/>
@@ -5161,7 +5212,7 @@
     </w:p>
     <w:p>
       <w:pPr>
-        <w:pStyle w:val="aa"/>
+        <w:pStyle w:val="NoSpacing"/>
       </w:pPr>
       <w:r>
         <w:t>6</w:t>
@@ -5175,19 +5226,20 @@
     </w:p>
     <w:p>
       <w:pPr>
-        <w:pStyle w:val="aa"/>
+        <w:pStyle w:val="NoSpacing"/>
         <w:numPr>
           <w:ilvl w:val="0"/>
           <w:numId w:val="33"/>
         </w:numPr>
       </w:pPr>
       <w:r>
+        <w:lastRenderedPageBreak/>
         <w:t>Облачные технологии: Использование облачных решений для гибкого масштабирования ресурсов.</w:t>
       </w:r>
     </w:p>
     <w:p>
       <w:pPr>
-        <w:pStyle w:val="aa"/>
+        <w:pStyle w:val="NoSpacing"/>
         <w:ind w:left="633" w:firstLine="0"/>
       </w:pPr>
       <w:r>
@@ -5199,7 +5251,7 @@
     </w:p>
     <w:p>
       <w:pPr>
-        <w:pStyle w:val="aa"/>
+        <w:pStyle w:val="NoSpacing"/>
         <w:numPr>
           <w:ilvl w:val="0"/>
           <w:numId w:val="33"/>
@@ -5228,7 +5280,7 @@
     </w:p>
     <w:p>
       <w:pPr>
-        <w:pStyle w:val="aa"/>
+        <w:pStyle w:val="NoSpacing"/>
         <w:numPr>
           <w:ilvl w:val="0"/>
           <w:numId w:val="33"/>
@@ -5256,17 +5308,16 @@
     </w:p>
     <w:p>
       <w:pPr>
-        <w:pStyle w:val="aa"/>
+        <w:pStyle w:val="NoSpacing"/>
         <w:ind w:left="633" w:firstLine="0"/>
       </w:pPr>
       <w:r>
-        <w:lastRenderedPageBreak/>
         <w:t>6.9. Надежность:</w:t>
       </w:r>
     </w:p>
     <w:p>
       <w:pPr>
-        <w:pStyle w:val="aa"/>
+        <w:pStyle w:val="NoSpacing"/>
         <w:numPr>
           <w:ilvl w:val="0"/>
           <w:numId w:val="33"/>
@@ -5291,7 +5342,7 @@
     </w:p>
     <w:p>
       <w:pPr>
-        <w:pStyle w:val="aa"/>
+        <w:pStyle w:val="NoSpacing"/>
         <w:numPr>
           <w:ilvl w:val="0"/>
           <w:numId w:val="33"/>
@@ -5304,7 +5355,7 @@
     </w:p>
     <w:p>
       <w:pPr>
-        <w:pStyle w:val="aa"/>
+        <w:pStyle w:val="NoSpacing"/>
         <w:numPr>
           <w:ilvl w:val="0"/>
           <w:numId w:val="33"/>
@@ -5317,13 +5368,13 @@
     </w:p>
     <w:p>
       <w:pPr>
-        <w:pStyle w:val="aa"/>
+        <w:pStyle w:val="NoSpacing"/>
         <w:ind w:left="1069" w:firstLine="0"/>
       </w:pPr>
     </w:p>
     <w:p>
       <w:pPr>
-        <w:pStyle w:val="aa"/>
+        <w:pStyle w:val="NoSpacing"/>
       </w:pPr>
       <w:r>
         <w:t>7 ТРЕБОВАНИЯ ПО ИНТЕРНАЦИОНАЛИЗАЦИИ И ЛОКАЛИЗАЦИИ</w:t>
@@ -5331,7 +5382,7 @@
     </w:p>
     <w:p>
       <w:pPr>
-        <w:pStyle w:val="aa"/>
+        <w:pStyle w:val="NoSpacing"/>
         <w:numPr>
           <w:ilvl w:val="0"/>
           <w:numId w:val="27"/>
@@ -5356,7 +5407,7 @@
     </w:p>
     <w:p>
       <w:pPr>
-        <w:pStyle w:val="aa"/>
+        <w:pStyle w:val="NoSpacing"/>
         <w:numPr>
           <w:ilvl w:val="0"/>
           <w:numId w:val="27"/>
@@ -5369,7 +5420,7 @@
     </w:p>
     <w:p>
       <w:pPr>
-        <w:pStyle w:val="aa"/>
+        <w:pStyle w:val="NoSpacing"/>
       </w:pPr>
       <w:r>
         <w:t>8 ОСТАЛЬНЫЕ ТРЕБОВАНИЯ</w:t>
@@ -5377,7 +5428,7 @@
     </w:p>
     <w:p>
       <w:pPr>
-        <w:pStyle w:val="aa"/>
+        <w:pStyle w:val="NoSpacing"/>
       </w:pPr>
       <w:r>
         <w:t>8.1. 1. Бизнес-требования</w:t>
@@ -5385,7 +5436,7 @@
     </w:p>
     <w:p>
       <w:pPr>
-        <w:pStyle w:val="aa"/>
+        <w:pStyle w:val="NoSpacing"/>
       </w:pPr>
       <w:r>
         <w:t xml:space="preserve">Разработать сайт </w:t>
@@ -5405,7 +5456,7 @@
     </w:p>
     <w:p>
       <w:pPr>
-        <w:pStyle w:val="aa"/>
+        <w:pStyle w:val="NoSpacing"/>
       </w:pPr>
       <w:r>
         <w:t>8.2. Пользовательские требования</w:t>
@@ -5413,7 +5464,7 @@
     </w:p>
     <w:p>
       <w:pPr>
-        <w:pStyle w:val="aa"/>
+        <w:pStyle w:val="NoSpacing"/>
         <w:numPr>
           <w:ilvl w:val="0"/>
           <w:numId w:val="32"/>
@@ -5431,7 +5482,7 @@
     </w:p>
     <w:p>
       <w:pPr>
-        <w:pStyle w:val="aa"/>
+        <w:pStyle w:val="NoSpacing"/>
         <w:numPr>
           <w:ilvl w:val="0"/>
           <w:numId w:val="32"/>
@@ -5444,12 +5495,13 @@
           <w:color w:val="000000" w:themeColor="text1"/>
           <w:szCs w:val="20"/>
         </w:rPr>
+        <w:lastRenderedPageBreak/>
         <w:t>Я как клиент хочу вернуть одежду с дефектом, чтобы получить качественный товар или вернуть свои деньги.</w:t>
       </w:r>
     </w:p>
     <w:p>
       <w:pPr>
-        <w:pStyle w:val="aa"/>
+        <w:pStyle w:val="NoSpacing"/>
         <w:numPr>
           <w:ilvl w:val="0"/>
           <w:numId w:val="32"/>
@@ -5467,7 +5519,7 @@
     </w:p>
     <w:p>
       <w:pPr>
-        <w:pStyle w:val="aa"/>
+        <w:pStyle w:val="NoSpacing"/>
         <w:numPr>
           <w:ilvl w:val="0"/>
           <w:numId w:val="32"/>
@@ -5501,7 +5553,7 @@
     </w:p>
     <w:p>
       <w:pPr>
-        <w:pStyle w:val="aa"/>
+        <w:pStyle w:val="NoSpacing"/>
       </w:pPr>
       <w:r>
         <w:t>8.3. Бизнес-правила</w:t>
@@ -5509,16 +5561,15 @@
     </w:p>
     <w:p>
       <w:pPr>
-        <w:pStyle w:val="aa"/>
-      </w:pPr>
-      <w:r>
-        <w:lastRenderedPageBreak/>
+        <w:pStyle w:val="NoSpacing"/>
+      </w:pPr>
+      <w:r>
         <w:t>В Таблице 2 будут отображены бизнес-правила системы.</w:t>
       </w:r>
     </w:p>
     <w:p>
       <w:pPr>
-        <w:pStyle w:val="aa"/>
+        <w:pStyle w:val="NoSpacing"/>
         <w:ind w:firstLine="0"/>
         <w:rPr>
           <w:i/>
@@ -5557,7 +5608,7 @@
     </w:p>
     <w:tbl>
       <w:tblPr>
-        <w:tblStyle w:val="a5"/>
+        <w:tblStyle w:val="TableGrid"/>
         <w:tblW w:w="0" w:type="auto"/>
         <w:tblInd w:w="-743" w:type="dxa"/>
         <w:tblLook w:val="04A0" w:firstRow="1" w:lastRow="0" w:firstColumn="1" w:lastColumn="0" w:noHBand="0" w:noVBand="1"/>
@@ -6227,12 +6278,12 @@
     </w:tbl>
     <w:p>
       <w:pPr>
-        <w:pStyle w:val="aa"/>
-      </w:pPr>
-    </w:p>
-    <w:p>
-      <w:pPr>
-        <w:pStyle w:val="aa"/>
+        <w:pStyle w:val="NoSpacing"/>
+      </w:pPr>
+    </w:p>
+    <w:p>
+      <w:pPr>
+        <w:pStyle w:val="NoSpacing"/>
       </w:pPr>
       <w:r>
         <w:t>Приложение A. Словарь терминов</w:t>
@@ -6240,7 +6291,7 @@
     </w:p>
     <w:p>
       <w:pPr>
-        <w:pStyle w:val="aa"/>
+        <w:pStyle w:val="NoSpacing"/>
         <w:numPr>
           <w:ilvl w:val="0"/>
           <w:numId w:val="28"/>
@@ -6259,7 +6310,7 @@
     </w:p>
     <w:p>
       <w:pPr>
-        <w:pStyle w:val="aa"/>
+        <w:pStyle w:val="NoSpacing"/>
         <w:numPr>
           <w:ilvl w:val="0"/>
           <w:numId w:val="28"/>
@@ -6280,7 +6331,7 @@
     </w:p>
     <w:p>
       <w:pPr>
-        <w:pStyle w:val="aa"/>
+        <w:pStyle w:val="NoSpacing"/>
         <w:numPr>
           <w:ilvl w:val="0"/>
           <w:numId w:val="28"/>
@@ -6301,7 +6352,7 @@
     </w:p>
     <w:p>
       <w:pPr>
-        <w:pStyle w:val="aa"/>
+        <w:pStyle w:val="NoSpacing"/>
         <w:numPr>
           <w:ilvl w:val="0"/>
           <w:numId w:val="28"/>
@@ -6315,12 +6366,16 @@
         <w:t>–</w:t>
       </w:r>
       <w:r>
-        <w:t xml:space="preserve"> опыт пользователя, описывает все аспекты взаимодействия пользователя с продуктом, услугой или компанией. </w:t>
-      </w:r>
-    </w:p>
-    <w:p>
-      <w:pPr>
-        <w:pStyle w:val="aa"/>
+        <w:t xml:space="preserve"> опыт пользователя, описывает все аспекты </w:t>
+      </w:r>
+      <w:r>
+        <w:lastRenderedPageBreak/>
+        <w:t xml:space="preserve">взаимодействия пользователя с продуктом, услугой или компанией. </w:t>
+      </w:r>
+    </w:p>
+    <w:p>
+      <w:pPr>
+        <w:pStyle w:val="NoSpacing"/>
         <w:numPr>
           <w:ilvl w:val="0"/>
           <w:numId w:val="28"/>
@@ -6339,7 +6394,7 @@
     </w:p>
     <w:p>
       <w:pPr>
-        <w:pStyle w:val="aa"/>
+        <w:pStyle w:val="NoSpacing"/>
         <w:numPr>
           <w:ilvl w:val="0"/>
           <w:numId w:val="28"/>
@@ -6360,7 +6415,7 @@
     </w:p>
     <w:p>
       <w:pPr>
-        <w:pStyle w:val="aa"/>
+        <w:pStyle w:val="NoSpacing"/>
         <w:numPr>
           <w:ilvl w:val="0"/>
           <w:numId w:val="28"/>
@@ -6373,17 +6428,17 @@
     </w:p>
     <w:p>
       <w:pPr>
-        <w:pStyle w:val="aa"/>
+        <w:pStyle w:val="NoSpacing"/>
         <w:ind w:firstLine="0"/>
       </w:pPr>
     </w:p>
     <w:p>
       <w:pPr>
-        <w:pStyle w:val="aa"/>
+        <w:pStyle w:val="NoSpacing"/>
         <w:ind w:firstLine="0"/>
         <w:jc w:val="left"/>
         <w:rPr>
-          <w:rStyle w:val="ab"/>
+          <w:rStyle w:val="Strong"/>
           <w:bCs w:val="0"/>
         </w:rPr>
       </w:pPr>
@@ -6396,24 +6451,24 @@
     </w:p>
     <w:p>
       <w:pPr>
-        <w:pStyle w:val="aa"/>
+        <w:pStyle w:val="NoSpacing"/>
         <w:jc w:val="left"/>
         <w:rPr>
-          <w:rStyle w:val="ab"/>
+          <w:rStyle w:val="Strong"/>
           <w:b w:val="0"/>
           <w:bCs w:val="0"/>
         </w:rPr>
       </w:pPr>
       <w:r>
         <w:rPr>
-          <w:rStyle w:val="ab"/>
+          <w:rStyle w:val="Strong"/>
           <w:b w:val="0"/>
         </w:rPr>
         <w:t xml:space="preserve">1. </w:t>
       </w:r>
       <w:r>
         <w:rPr>
-          <w:rStyle w:val="ab"/>
+          <w:rStyle w:val="Strong"/>
           <w:b w:val="0"/>
         </w:rPr>
         <w:t>Фазы жизненного цикла проекта включают инициацию, планирование, выполнение, контроль и мониторинг, а также завершение. Эти этапы помогают структурировать разработку и внедрение онлайн-магазина одежды от начальной идеи до полноценной эксплуатации и поддержки системы.</w:t>
@@ -6421,16 +6476,16 @@
     </w:p>
     <w:p>
       <w:pPr>
-        <w:pStyle w:val="aa"/>
-        <w:rPr>
-          <w:rStyle w:val="ab"/>
+        <w:pStyle w:val="NoSpacing"/>
+        <w:rPr>
+          <w:rStyle w:val="Strong"/>
           <w:b w:val="0"/>
           <w:bCs w:val="0"/>
         </w:rPr>
       </w:pPr>
       <w:r>
         <w:rPr>
-          <w:rStyle w:val="ab"/>
+          <w:rStyle w:val="Strong"/>
           <w:b w:val="0"/>
           <w:bCs w:val="0"/>
         </w:rPr>
@@ -6438,7 +6493,7 @@
       </w:r>
       <w:r>
         <w:rPr>
-          <w:rStyle w:val="ab"/>
+          <w:rStyle w:val="Strong"/>
           <w:b w:val="0"/>
           <w:bCs w:val="0"/>
         </w:rPr>
@@ -6447,16 +6502,16 @@
     </w:p>
     <w:p>
       <w:pPr>
-        <w:pStyle w:val="aa"/>
-        <w:rPr>
-          <w:rStyle w:val="ab"/>
+        <w:pStyle w:val="NoSpacing"/>
+        <w:rPr>
+          <w:rStyle w:val="Strong"/>
           <w:b w:val="0"/>
           <w:bCs w:val="0"/>
         </w:rPr>
       </w:pPr>
       <w:r>
         <w:rPr>
-          <w:rStyle w:val="ab"/>
+          <w:rStyle w:val="Strong"/>
           <w:b w:val="0"/>
           <w:bCs w:val="0"/>
         </w:rPr>
@@ -6464,7 +6519,7 @@
       </w:r>
       <w:r>
         <w:rPr>
-          <w:rStyle w:val="ab"/>
+          <w:rStyle w:val="Strong"/>
           <w:b w:val="0"/>
           <w:bCs w:val="0"/>
         </w:rPr>
@@ -6472,7 +6527,7 @@
       </w:r>
       <w:r>
         <w:rPr>
-          <w:rStyle w:val="ab"/>
+          <w:rStyle w:val="Strong"/>
           <w:b w:val="0"/>
           <w:bCs w:val="0"/>
         </w:rPr>
@@ -6481,16 +6536,16 @@
     </w:p>
     <w:p>
       <w:pPr>
-        <w:pStyle w:val="aa"/>
-        <w:rPr>
-          <w:rStyle w:val="ab"/>
+        <w:pStyle w:val="NoSpacing"/>
+        <w:rPr>
+          <w:rStyle w:val="Strong"/>
           <w:b w:val="0"/>
           <w:bCs w:val="0"/>
         </w:rPr>
       </w:pPr>
       <w:r>
         <w:rPr>
-          <w:rStyle w:val="ab"/>
+          <w:rStyle w:val="Strong"/>
           <w:b w:val="0"/>
           <w:bCs w:val="0"/>
         </w:rPr>
@@ -6498,7 +6553,7 @@
       </w:r>
       <w:r>
         <w:rPr>
-          <w:rStyle w:val="ab"/>
+          <w:rStyle w:val="Strong"/>
           <w:b w:val="0"/>
           <w:bCs w:val="0"/>
         </w:rPr>
@@ -6507,16 +6562,16 @@
     </w:p>
     <w:p>
       <w:pPr>
-        <w:pStyle w:val="aa"/>
-        <w:rPr>
-          <w:rStyle w:val="ab"/>
+        <w:pStyle w:val="NoSpacing"/>
+        <w:rPr>
+          <w:rStyle w:val="Strong"/>
           <w:b w:val="0"/>
           <w:bCs w:val="0"/>
         </w:rPr>
       </w:pPr>
       <w:r>
         <w:rPr>
-          <w:rStyle w:val="ab"/>
+          <w:rStyle w:val="Strong"/>
           <w:b w:val="0"/>
           <w:bCs w:val="0"/>
         </w:rPr>
@@ -6524,86 +6579,86 @@
       </w:r>
       <w:r>
         <w:rPr>
-          <w:rStyle w:val="ab"/>
+          <w:rStyle w:val="Strong"/>
           <w:b w:val="0"/>
           <w:bCs w:val="0"/>
         </w:rPr>
-        <w:t>Основные процессы этапа завершения включают формальное закрытие проекта и финальную оценку результатов, в то время как вспомогательные процессы включают документацию уроков, извлеченных в ходе проекта, и передачу результатов заказчику.</w:t>
-      </w:r>
-    </w:p>
-    <w:p>
-      <w:pPr>
-        <w:pStyle w:val="aa"/>
-        <w:rPr>
-          <w:rStyle w:val="ab"/>
+        <w:t xml:space="preserve">Основные процессы этапа завершения включают формальное закрытие проекта и финальную оценку результатов, в то время как вспомогательные процессы включают документацию уроков, извлеченных в </w:t>
+      </w:r>
+      <w:r>
+        <w:rPr>
+          <w:rStyle w:val="Strong"/>
           <w:b w:val="0"/>
           <w:bCs w:val="0"/>
         </w:rPr>
-      </w:pPr>
-      <w:r>
-        <w:rPr>
-          <w:rStyle w:val="ab"/>
+        <w:lastRenderedPageBreak/>
+        <w:t>ходе проекта, и передачу результатов заказчику.</w:t>
+      </w:r>
+    </w:p>
+    <w:p>
+      <w:pPr>
+        <w:pStyle w:val="NoSpacing"/>
+        <w:rPr>
+          <w:rStyle w:val="Strong"/>
           <w:b w:val="0"/>
           <w:bCs w:val="0"/>
         </w:rPr>
-        <w:t xml:space="preserve">6. </w:t>
-      </w:r>
-      <w:r>
-        <w:rPr>
-          <w:rStyle w:val="ab"/>
+      </w:pPr>
+      <w:r>
+        <w:rPr>
+          <w:rStyle w:val="Strong"/>
           <w:b w:val="0"/>
           <w:bCs w:val="0"/>
         </w:rPr>
-        <w:t>Проекты обычно имеют четко определенные цели, ограниченные ресурсы, строгие временные рамки и ожидаемый результат. Это обеспечивает целенаправленное управление и достижение специфических бизнес-целей, таких как запуск онлайн-магазина одежды в установленные сроки с заданным бюджетом.</w:t>
-      </w:r>
-    </w:p>
-    <w:p>
-      <w:pPr>
-        <w:pStyle w:val="aa"/>
-        <w:rPr>
-          <w:rStyle w:val="ab"/>
+        <w:t xml:space="preserve">6. </w:t>
+      </w:r>
+      <w:r>
+        <w:rPr>
+          <w:rStyle w:val="Strong"/>
           <w:b w:val="0"/>
           <w:bCs w:val="0"/>
         </w:rPr>
-      </w:pPr>
-      <w:r>
-        <w:rPr>
-          <w:rStyle w:val="ab"/>
+        <w:t>Проекты обычно имеют четко определенные цели, ограниченные ресурсы, строгие временные рамки и ожидаемый результат. Это обеспечивает целенаправленное управление и достижение специфических бизнес-целей, таких как запуск онлайн-магазина одежды в установленные сроки с заданным бюджетом.</w:t>
+      </w:r>
+    </w:p>
+    <w:p>
+      <w:pPr>
+        <w:pStyle w:val="NoSpacing"/>
+        <w:rPr>
+          <w:rStyle w:val="Strong"/>
           <w:b w:val="0"/>
           <w:bCs w:val="0"/>
         </w:rPr>
-        <w:t xml:space="preserve">7. </w:t>
-      </w:r>
-      <w:r>
-        <w:rPr>
-          <w:rStyle w:val="ab"/>
+      </w:pPr>
+      <w:r>
+        <w:rPr>
+          <w:rStyle w:val="Strong"/>
           <w:b w:val="0"/>
           <w:bCs w:val="0"/>
         </w:rPr>
-        <w:t xml:space="preserve">Этапы сбора требований включают выявление, анализ, спецификацию и валидацию. Эти этапы помогают систематически </w:t>
-      </w:r>
-      <w:r>
-        <w:rPr>
-          <w:rStyle w:val="ab"/>
+        <w:t xml:space="preserve">7. </w:t>
+      </w:r>
+      <w:r>
+        <w:rPr>
+          <w:rStyle w:val="Strong"/>
           <w:b w:val="0"/>
           <w:bCs w:val="0"/>
         </w:rPr>
-        <w:lastRenderedPageBreak/>
-        <w:t>определить и уточнить требования к онлайн-магазину одежды, обеспечивая их полноту и соответствие потребностям пользователей и бизнеса.</w:t>
-      </w:r>
-    </w:p>
-    <w:p>
-      <w:pPr>
-        <w:pStyle w:val="aa"/>
-        <w:rPr>
-          <w:rStyle w:val="ab"/>
+        <w:t>Этапы сбора требований включают выявление, анализ, спецификацию и валидацию. Эти этапы помогают систематически определить и уточнить требования к онлайн-магазину одежды, обеспечивая их полноту и соответствие потребностям пользователей и бизнеса.</w:t>
+      </w:r>
+    </w:p>
+    <w:p>
+      <w:pPr>
+        <w:pStyle w:val="NoSpacing"/>
+        <w:rPr>
+          <w:rStyle w:val="Strong"/>
           <w:b w:val="0"/>
           <w:bCs w:val="0"/>
         </w:rPr>
       </w:pPr>
       <w:r>
         <w:rPr>
-          <w:rStyle w:val="ab"/>
+          <w:rStyle w:val="Strong"/>
           <w:b w:val="0"/>
           <w:bCs w:val="0"/>
         </w:rPr>
@@ -6611,7 +6666,7 @@
       </w:r>
       <w:r>
         <w:rPr>
-          <w:rStyle w:val="ab"/>
+          <w:rStyle w:val="Strong"/>
           <w:b w:val="0"/>
           <w:bCs w:val="0"/>
         </w:rPr>
@@ -6620,16 +6675,16 @@
     </w:p>
     <w:p>
       <w:pPr>
-        <w:pStyle w:val="aa"/>
-        <w:rPr>
-          <w:rStyle w:val="ab"/>
+        <w:pStyle w:val="NoSpacing"/>
+        <w:rPr>
+          <w:rStyle w:val="Strong"/>
           <w:b w:val="0"/>
           <w:bCs w:val="0"/>
         </w:rPr>
       </w:pPr>
       <w:r>
         <w:rPr>
-          <w:rStyle w:val="ab"/>
+          <w:rStyle w:val="Strong"/>
           <w:b w:val="0"/>
           <w:bCs w:val="0"/>
         </w:rPr>
@@ -6641,11 +6696,11 @@
     </w:p>
     <w:p>
       <w:pPr>
-        <w:pStyle w:val="aa"/>
-      </w:pPr>
-      <w:r>
-        <w:rPr>
-          <w:rStyle w:val="ab"/>
+        <w:pStyle w:val="NoSpacing"/>
+      </w:pPr>
+      <w:r>
+        <w:rPr>
+          <w:rStyle w:val="Strong"/>
           <w:b w:val="0"/>
           <w:bCs w:val="0"/>
         </w:rPr>
@@ -6657,7 +6712,7 @@
     </w:p>
     <w:p>
       <w:pPr>
-        <w:pStyle w:val="aa"/>
+        <w:pStyle w:val="NoSpacing"/>
       </w:pPr>
       <w:r>
         <w:t xml:space="preserve">11. </w:t>
@@ -6665,48 +6720,30 @@
     </w:p>
     <w:p>
       <w:pPr>
-        <w:pStyle w:val="aa"/>
-      </w:pPr>
-      <w:r>
-        <w:t xml:space="preserve">Уровень 0 – Отсутствие требований: </w:t>
-      </w:r>
-      <w:r>
-        <w:t>н</w:t>
-      </w:r>
-      <w:r>
-        <w:t>а этом уровне команда разработки не имеет формализованного процесса сбора или анализа требований. Работа часто начинается без четкого понимания того, что нужно разрабатывать.</w:t>
-      </w:r>
-    </w:p>
-    <w:p>
-      <w:pPr>
-        <w:pStyle w:val="aa"/>
-      </w:pPr>
-      <w:r>
-        <w:t xml:space="preserve">Уровень 1 – Документирование требований: </w:t>
-      </w:r>
-      <w:r>
-        <w:t>н</w:t>
-      </w:r>
-      <w:r>
-        <w:t>а этом уровне команда начинает документировать требования, но процесс может быть неструктурированным. Основное внимание уделяется сбору и записи требований от заинтересованных сторон.</w:t>
-      </w:r>
-    </w:p>
-    <w:p>
-      <w:pPr>
-        <w:pStyle w:val="aa"/>
-      </w:pPr>
-      <w:r>
-        <w:t xml:space="preserve">Уровень 2 – Организация требований: </w:t>
-      </w:r>
-      <w:r>
-        <w:t>н</w:t>
-      </w:r>
-      <w:r>
-        <w:t xml:space="preserve">а этом уровне команда </w:t>
+        <w:pStyle w:val="NoSpacing"/>
+      </w:pPr>
+      <w:r>
+        <w:t xml:space="preserve">Уровень 0 – Отсутствие требований: на этом уровне команда </w:t>
       </w:r>
       <w:r>
         <w:lastRenderedPageBreak/>
-        <w:t xml:space="preserve">структурирует и </w:t>
+        <w:t>разработки не имеет формализованного процесса сбора или анализа требований. Работа часто начинается без четкого понимания того, что нужно разрабатывать.</w:t>
+      </w:r>
+    </w:p>
+    <w:p>
+      <w:pPr>
+        <w:pStyle w:val="NoSpacing"/>
+      </w:pPr>
+      <w:r>
+        <w:t>Уровень 1 – Документирование требований: на этом уровне команда начинает документировать требования, но процесс может быть неструктурированным. Основное внимание уделяется сбору и записи требований от заинтересованных сторон.</w:t>
+      </w:r>
+    </w:p>
+    <w:p>
+      <w:pPr>
+        <w:pStyle w:val="NoSpacing"/>
+      </w:pPr>
+      <w:r>
+        <w:t xml:space="preserve">Уровень 2 – Организация требований: на этом уровне команда структурирует и </w:t>
       </w:r>
       <w:proofErr w:type="spellStart"/>
       <w:r>
@@ -6719,63 +6756,45 @@
     </w:p>
     <w:p>
       <w:pPr>
-        <w:pStyle w:val="aa"/>
-      </w:pPr>
-      <w:r>
-        <w:t xml:space="preserve">Уровень 3 – Структурирование требований: </w:t>
-      </w:r>
-      <w:r>
-        <w:t>н</w:t>
-      </w:r>
-      <w:r>
-        <w:t>а этом уровне требования разбиваются на более детализированные подкатегории. Процесс управления требованиями становится более формализованным, с четкими процедурами их изменения и отслеживания.</w:t>
-      </w:r>
-    </w:p>
-    <w:p>
-      <w:pPr>
-        <w:pStyle w:val="aa"/>
-      </w:pPr>
-      <w:r>
-        <w:t xml:space="preserve">Уровень 4 – Трассировка требований: </w:t>
-      </w:r>
-      <w:r>
-        <w:t>н</w:t>
-      </w:r>
-      <w:r>
-        <w:t>а этом уровне внедряется трассировка требований, что позволяет отслеживать каждое требование от источника до реализации и тестирования. Это обеспечивает полную прозрачность изменений и их влияния на проект.</w:t>
-      </w:r>
-    </w:p>
-    <w:p>
-      <w:pPr>
-        <w:pStyle w:val="aa"/>
-        <w:rPr>
-          <w:rStyle w:val="ab"/>
+        <w:pStyle w:val="NoSpacing"/>
+      </w:pPr>
+      <w:r>
+        <w:t>Уровень 3 – Структурирование требований: на этом уровне требования разбиваются на более детализированные подкатегории. Процесс управления требованиями становится более формализованным, с четкими процедурами их изменения и отслеживания.</w:t>
+      </w:r>
+    </w:p>
+    <w:p>
+      <w:pPr>
+        <w:pStyle w:val="NoSpacing"/>
+      </w:pPr>
+      <w:r>
+        <w:t>Уровень 4 – Трассировка требований: на этом уровне внедряется трассировка требований, что позволяет отслеживать каждое требование от источника до реализации и тестирования. Это обеспечивает полную прозрачность изменений и их влияния на проект.</w:t>
+      </w:r>
+    </w:p>
+    <w:p>
+      <w:pPr>
+        <w:pStyle w:val="NoSpacing"/>
+        <w:rPr>
+          <w:rStyle w:val="Strong"/>
           <w:b w:val="0"/>
           <w:bCs w:val="0"/>
         </w:rPr>
       </w:pPr>
       <w:r>
-        <w:t xml:space="preserve">Уровень 5 – Комплексность требований: </w:t>
-      </w:r>
-      <w:r>
-        <w:t>н</w:t>
-      </w:r>
-      <w:r>
-        <w:t>а этом уровне требования используются не только для разработки и согласования с заказчиком, но и для управления всем проектом, включая планирование, анализ рисков и оценку качества продукта.</w:t>
-      </w:r>
-    </w:p>
-    <w:p>
-      <w:pPr>
-        <w:pStyle w:val="aa"/>
-        <w:rPr>
-          <w:rStyle w:val="ab"/>
+        <w:t>Уровень 5 – Комплексность требований: на этом уровне требования используются не только для разработки и согласования с заказчиком, но и для управления всем проектом, включая планирование, анализ рисков и оценку качества продукта.</w:t>
+      </w:r>
+    </w:p>
+    <w:p>
+      <w:pPr>
+        <w:pStyle w:val="NoSpacing"/>
+        <w:rPr>
+          <w:rStyle w:val="Strong"/>
           <w:b w:val="0"/>
           <w:bCs w:val="0"/>
         </w:rPr>
       </w:pPr>
       <w:r>
         <w:rPr>
-          <w:rStyle w:val="ab"/>
+          <w:rStyle w:val="Strong"/>
           <w:b w:val="0"/>
           <w:bCs w:val="0"/>
         </w:rPr>
@@ -6783,7 +6802,7 @@
       </w:r>
       <w:r>
         <w:rPr>
-          <w:rStyle w:val="ab"/>
+          <w:rStyle w:val="Strong"/>
           <w:b w:val="0"/>
           <w:bCs w:val="0"/>
         </w:rPr>
@@ -6792,16 +6811,16 @@
     </w:p>
     <w:p>
       <w:pPr>
-        <w:pStyle w:val="aa"/>
-        <w:rPr>
-          <w:rStyle w:val="ab"/>
+        <w:pStyle w:val="NoSpacing"/>
+        <w:rPr>
+          <w:rStyle w:val="Strong"/>
           <w:b w:val="0"/>
           <w:bCs w:val="0"/>
         </w:rPr>
       </w:pPr>
       <w:r>
         <w:rPr>
-          <w:rStyle w:val="ab"/>
+          <w:rStyle w:val="Strong"/>
           <w:b w:val="0"/>
           <w:bCs w:val="0"/>
         </w:rPr>
@@ -6809,86 +6828,86 @@
       </w:r>
       <w:r>
         <w:rPr>
-          <w:rStyle w:val="ab"/>
+          <w:rStyle w:val="Strong"/>
           <w:b w:val="0"/>
           <w:bCs w:val="0"/>
         </w:rPr>
-        <w:t>Пользовательские требования определяют, что конкретные пользователи хотят делать с системой, чтобы достичь своих целей. Например, пользователь может иметь требование к онлайн-магазину одежды, чтобы сайт предоставлял рекомендации по размеру на основе предыдущих покупок.</w:t>
-      </w:r>
-    </w:p>
-    <w:p>
-      <w:pPr>
-        <w:pStyle w:val="aa"/>
-        <w:rPr>
-          <w:rStyle w:val="ab"/>
+        <w:t xml:space="preserve">Пользовательские требования определяют, что конкретные пользователи хотят делать с системой, чтобы достичь своих целей. Например, пользователь может иметь требование к онлайн-магазину одежды, чтобы сайт </w:t>
+      </w:r>
+      <w:r>
+        <w:rPr>
+          <w:rStyle w:val="Strong"/>
           <w:b w:val="0"/>
           <w:bCs w:val="0"/>
         </w:rPr>
-      </w:pPr>
-      <w:r>
-        <w:rPr>
-          <w:rStyle w:val="ab"/>
+        <w:lastRenderedPageBreak/>
+        <w:t>предоставлял рекомендации по размеру на основе предыдущих покупок.</w:t>
+      </w:r>
+    </w:p>
+    <w:p>
+      <w:pPr>
+        <w:pStyle w:val="NoSpacing"/>
+        <w:rPr>
+          <w:rStyle w:val="Strong"/>
           <w:b w:val="0"/>
           <w:bCs w:val="0"/>
         </w:rPr>
-        <w:t xml:space="preserve">14. </w:t>
-      </w:r>
-      <w:r>
-        <w:rPr>
-          <w:rStyle w:val="ab"/>
+      </w:pPr>
+      <w:r>
+        <w:rPr>
+          <w:rStyle w:val="Strong"/>
           <w:b w:val="0"/>
           <w:bCs w:val="0"/>
         </w:rPr>
-        <w:t>Функциональные требования описывают конкретные действия или процессы, которые система должна выполнять. Например, система должна автоматически отправлять уведомления о статусе заказа клиентам по электронной почте.</w:t>
-      </w:r>
-    </w:p>
-    <w:p>
-      <w:pPr>
-        <w:pStyle w:val="aa"/>
-        <w:rPr>
-          <w:rStyle w:val="ab"/>
+        <w:t xml:space="preserve">14. </w:t>
+      </w:r>
+      <w:r>
+        <w:rPr>
+          <w:rStyle w:val="Strong"/>
           <w:b w:val="0"/>
           <w:bCs w:val="0"/>
         </w:rPr>
-      </w:pPr>
-      <w:r>
-        <w:rPr>
-          <w:rStyle w:val="ab"/>
+        <w:t>Функциональные требования описывают конкретные действия или процессы, которые система должна выполнять. Например, система должна автоматически отправлять уведомления о статусе заказа клиентам по электронной почте.</w:t>
+      </w:r>
+    </w:p>
+    <w:p>
+      <w:pPr>
+        <w:pStyle w:val="NoSpacing"/>
+        <w:rPr>
+          <w:rStyle w:val="Strong"/>
           <w:b w:val="0"/>
           <w:bCs w:val="0"/>
         </w:rPr>
-        <w:t xml:space="preserve">15. </w:t>
-      </w:r>
-      <w:r>
-        <w:rPr>
-          <w:rStyle w:val="ab"/>
+      </w:pPr>
+      <w:r>
+        <w:rPr>
+          <w:rStyle w:val="Strong"/>
           <w:b w:val="0"/>
           <w:bCs w:val="0"/>
         </w:rPr>
-        <w:t xml:space="preserve">Нефункциональные требования определяют качество и стандарты, которым должна соответствовать система. Примером может служить требование, что время загрузки страниц онлайн-магазина одежды не должно </w:t>
-      </w:r>
-      <w:r>
-        <w:rPr>
-          <w:rStyle w:val="ab"/>
+        <w:t xml:space="preserve">15. </w:t>
+      </w:r>
+      <w:r>
+        <w:rPr>
+          <w:rStyle w:val="Strong"/>
           <w:b w:val="0"/>
           <w:bCs w:val="0"/>
         </w:rPr>
-        <w:lastRenderedPageBreak/>
-        <w:t>превышать двух секунд.</w:t>
-      </w:r>
-    </w:p>
-    <w:p>
-      <w:pPr>
-        <w:pStyle w:val="aa"/>
-        <w:rPr>
-          <w:rStyle w:val="ab"/>
+        <w:t>Нефункциональные требования определяют качество и стандарты, которым должна соответствовать система. Примером может служить требование, что время загрузки страниц онлайн-магазина одежды не должно превышать двух секунд.</w:t>
+      </w:r>
+    </w:p>
+    <w:p>
+      <w:pPr>
+        <w:pStyle w:val="NoSpacing"/>
+        <w:rPr>
+          <w:rStyle w:val="Strong"/>
           <w:b w:val="0"/>
           <w:bCs w:val="0"/>
         </w:rPr>
       </w:pPr>
       <w:r>
         <w:rPr>
-          <w:rStyle w:val="ab"/>
+          <w:rStyle w:val="Strong"/>
           <w:b w:val="0"/>
           <w:bCs w:val="0"/>
         </w:rPr>
@@ -6896,7 +6915,7 @@
       </w:r>
       <w:r>
         <w:rPr>
-          <w:rStyle w:val="ab"/>
+          <w:rStyle w:val="Strong"/>
           <w:b w:val="0"/>
           <w:bCs w:val="0"/>
         </w:rPr>
@@ -6905,9 +6924,9 @@
     </w:p>
     <w:p>
       <w:pPr>
-        <w:pStyle w:val="aa"/>
-        <w:rPr>
-          <w:rStyle w:val="ab"/>
+        <w:pStyle w:val="NoSpacing"/>
+        <w:rPr>
+          <w:rStyle w:val="Strong"/>
           <w:b w:val="0"/>
           <w:bCs w:val="0"/>
         </w:rPr>
@@ -6915,7 +6934,7 @@
     </w:p>
     <w:p>
       <w:pPr>
-        <w:pStyle w:val="aa"/>
+        <w:pStyle w:val="NoSpacing"/>
       </w:pPr>
       <w:r>
         <w:rPr>
@@ -6932,7 +6951,7 @@
     </w:p>
     <w:p>
       <w:pPr>
-        <w:pStyle w:val="aa"/>
+        <w:pStyle w:val="NoSpacing"/>
         <w:rPr>
           <w:b/>
           <w:szCs w:val="28"/>
@@ -6950,7 +6969,7 @@
 </file>
 
 <file path=word/numbering.xml><?xml version="1.0" encoding="utf-8"?>
-<w:numbering xmlns:wpc="http://schemas.microsoft.com/office/word/2010/wordprocessingCanvas" xmlns:cx="http://schemas.microsoft.com/office/drawing/2014/chartex" xmlns:cx1="http://schemas.microsoft.com/office/drawing/2015/9/8/chartex" xmlns:cx2="http://schemas.microsoft.com/office/drawing/2015/10/21/chartex" xmlns:cx3="http://schemas.microsoft.com/office/drawing/2016/5/9/chartex" xmlns:cx4="http://schemas.microsoft.com/office/drawing/2016/5/10/chartex" xmlns:cx5="http://schemas.microsoft.com/office/drawing/2016/5/11/chartex" xmlns:cx6="http://schemas.microsoft.com/office/drawing/2016/5/12/chartex" xmlns:cx7="http://schemas.microsoft.com/office/drawing/2016/5/13/chartex" xmlns:cx8="http://schemas.microsoft.com/office/drawing/2016/5/14/chartex" xmlns:mc="http://schemas.openxmlformats.org/markup-compatibility/2006" xmlns:aink="http://schemas.microsoft.com/office/drawing/2016/ink" xmlns:am3d="http://schemas.microsoft.com/office/drawing/2017/model3d" xmlns:o="urn:schemas-microsoft-com:office:office" xmlns:r="http://schemas.openxmlformats.org/officeDocument/2006/relationships" xmlns:m="http://schemas.openxmlformats.org/officeDocument/2006/math" xmlns:v="urn:schemas-microsoft-com:vml" xmlns:wp14="http://schemas.microsoft.com/office/word/2010/wordprocessingDrawing" xmlns:wp="http://schemas.openxmlformats.org/drawingml/2006/wordprocessingDrawing" xmlns:w10="urn:schemas-microsoft-com:office:word" xmlns:w="http://schemas.openxmlformats.org/wordprocessingml/2006/main" xmlns:w14="http://schemas.microsoft.com/office/word/2010/wordml" xmlns:w15="http://schemas.microsoft.com/office/word/2012/wordml" xmlns:w16cex="http://schemas.microsoft.com/office/word/2018/wordml/cex" xmlns:w16cid="http://schemas.microsoft.com/office/word/2016/wordml/cid" xmlns:w16="http://schemas.microsoft.com/office/word/2018/wordml" xmlns:w16sdtdh="http://schemas.microsoft.com/office/word/2020/wordml/sdtdatahash" xmlns:w16se="http://schemas.microsoft.com/office/word/2015/wordml/symex" xmlns:wpg="http://schemas.microsoft.com/office/word/2010/wordprocessingGroup" xmlns:wpi="http://schemas.microsoft.com/office/word/2010/wordprocessingInk" xmlns:wne="http://schemas.microsoft.com/office/word/2006/wordml" xmlns:wps="http://schemas.microsoft.com/office/word/2010/wordprocessingShape" mc:Ignorable="w14 w15 w16se w16cid w16 w16cex w16sdtdh wp14">
+<w:numbering xmlns:wpc="http://schemas.microsoft.com/office/word/2010/wordprocessingCanvas" xmlns:cx="http://schemas.microsoft.com/office/drawing/2014/chartex" xmlns:cx1="http://schemas.microsoft.com/office/drawing/2015/9/8/chartex" xmlns:cx2="http://schemas.microsoft.com/office/drawing/2015/10/21/chartex" xmlns:cx3="http://schemas.microsoft.com/office/drawing/2016/5/9/chartex" xmlns:cx4="http://schemas.microsoft.com/office/drawing/2016/5/10/chartex" xmlns:cx5="http://schemas.microsoft.com/office/drawing/2016/5/11/chartex" xmlns:cx6="http://schemas.microsoft.com/office/drawing/2016/5/12/chartex" xmlns:cx7="http://schemas.microsoft.com/office/drawing/2016/5/13/chartex" xmlns:cx8="http://schemas.microsoft.com/office/drawing/2016/5/14/chartex" xmlns:mc="http://schemas.openxmlformats.org/markup-compatibility/2006" xmlns:aink="http://schemas.microsoft.com/office/drawing/2016/ink" xmlns:am3d="http://schemas.microsoft.com/office/drawing/2017/model3d" xmlns:o="urn:schemas-microsoft-com:office:office" xmlns:oel="http://schemas.microsoft.com/office/2019/extlst" xmlns:r="http://schemas.openxmlformats.org/officeDocument/2006/relationships" xmlns:m="http://schemas.openxmlformats.org/officeDocument/2006/math" xmlns:v="urn:schemas-microsoft-com:vml" xmlns:wp14="http://schemas.microsoft.com/office/word/2010/wordprocessingDrawing" xmlns:wp="http://schemas.openxmlformats.org/drawingml/2006/wordprocessingDrawing" xmlns:w10="urn:schemas-microsoft-com:office:word" xmlns:w="http://schemas.openxmlformats.org/wordprocessingml/2006/main" xmlns:w14="http://schemas.microsoft.com/office/word/2010/wordml" xmlns:w15="http://schemas.microsoft.com/office/word/2012/wordml" xmlns:w16cex="http://schemas.microsoft.com/office/word/2018/wordml/cex" xmlns:w16cid="http://schemas.microsoft.com/office/word/2016/wordml/cid" xmlns:w16="http://schemas.microsoft.com/office/word/2018/wordml" xmlns:w16sdtdh="http://schemas.microsoft.com/office/word/2020/wordml/sdtdatahash" xmlns:w16se="http://schemas.microsoft.com/office/word/2015/wordml/symex" xmlns:wpg="http://schemas.microsoft.com/office/word/2010/wordprocessingGroup" xmlns:wpi="http://schemas.microsoft.com/office/word/2010/wordprocessingInk" xmlns:wne="http://schemas.microsoft.com/office/word/2006/wordml" xmlns:wps="http://schemas.microsoft.com/office/word/2010/wordprocessingShape" mc:Ignorable="w14 w15 w16se w16cid w16 w16cex w16sdtdh wp14">
   <w:abstractNum w:abstractNumId="0" w15:restartNumberingAfterBreak="0">
     <w:nsid w:val="03161F5F"/>
     <w:multiLevelType w:val="hybridMultilevel"/>
@@ -10647,19 +10666,19 @@
       </w:pPr>
     </w:lvl>
   </w:abstractNum>
-  <w:num w:numId="1">
+  <w:num w:numId="1" w16cid:durableId="1021470647">
     <w:abstractNumId w:val="18"/>
   </w:num>
-  <w:num w:numId="2">
+  <w:num w:numId="2" w16cid:durableId="1042093919">
     <w:abstractNumId w:val="29"/>
   </w:num>
-  <w:num w:numId="3">
+  <w:num w:numId="3" w16cid:durableId="1585069946">
     <w:abstractNumId w:val="33"/>
   </w:num>
-  <w:num w:numId="4">
+  <w:num w:numId="4" w16cid:durableId="2045713648">
     <w:abstractNumId w:val="27"/>
   </w:num>
-  <w:num w:numId="5">
+  <w:num w:numId="5" w16cid:durableId="303856674">
     <w:abstractNumId w:val="23"/>
     <w:lvlOverride w:ilvl="0">
       <w:startOverride w:val="1"/>
@@ -10689,94 +10708,94 @@
       <w:startOverride w:val="1"/>
     </w:lvlOverride>
   </w:num>
-  <w:num w:numId="6">
+  <w:num w:numId="6" w16cid:durableId="1708408519">
     <w:abstractNumId w:val="3"/>
   </w:num>
-  <w:num w:numId="7">
+  <w:num w:numId="7" w16cid:durableId="174077773">
     <w:abstractNumId w:val="19"/>
   </w:num>
-  <w:num w:numId="8">
+  <w:num w:numId="8" w16cid:durableId="1392970309">
     <w:abstractNumId w:val="7"/>
   </w:num>
-  <w:num w:numId="9">
+  <w:num w:numId="9" w16cid:durableId="85612125">
     <w:abstractNumId w:val="23"/>
   </w:num>
-  <w:num w:numId="10">
+  <w:num w:numId="10" w16cid:durableId="666830198">
     <w:abstractNumId w:val="6"/>
   </w:num>
-  <w:num w:numId="11">
+  <w:num w:numId="11" w16cid:durableId="1961254332">
     <w:abstractNumId w:val="12"/>
   </w:num>
-  <w:num w:numId="12">
+  <w:num w:numId="12" w16cid:durableId="1435176449">
     <w:abstractNumId w:val="2"/>
   </w:num>
-  <w:num w:numId="13">
+  <w:num w:numId="13" w16cid:durableId="1630820871">
     <w:abstractNumId w:val="28"/>
   </w:num>
-  <w:num w:numId="14">
+  <w:num w:numId="14" w16cid:durableId="2043046862">
     <w:abstractNumId w:val="15"/>
   </w:num>
-  <w:num w:numId="15">
+  <w:num w:numId="15" w16cid:durableId="1615794725">
     <w:abstractNumId w:val="9"/>
   </w:num>
-  <w:num w:numId="16">
+  <w:num w:numId="16" w16cid:durableId="1235968931">
     <w:abstractNumId w:val="1"/>
   </w:num>
-  <w:num w:numId="17">
+  <w:num w:numId="17" w16cid:durableId="1913662350">
     <w:abstractNumId w:val="25"/>
   </w:num>
-  <w:num w:numId="18">
+  <w:num w:numId="18" w16cid:durableId="2023047392">
     <w:abstractNumId w:val="32"/>
   </w:num>
-  <w:num w:numId="19">
+  <w:num w:numId="19" w16cid:durableId="940256947">
     <w:abstractNumId w:val="20"/>
   </w:num>
-  <w:num w:numId="20">
+  <w:num w:numId="20" w16cid:durableId="1283923854">
     <w:abstractNumId w:val="0"/>
   </w:num>
-  <w:num w:numId="21">
+  <w:num w:numId="21" w16cid:durableId="265623093">
     <w:abstractNumId w:val="17"/>
   </w:num>
-  <w:num w:numId="22">
+  <w:num w:numId="22" w16cid:durableId="1211458666">
     <w:abstractNumId w:val="5"/>
   </w:num>
-  <w:num w:numId="23">
+  <w:num w:numId="23" w16cid:durableId="1697847296">
     <w:abstractNumId w:val="8"/>
   </w:num>
-  <w:num w:numId="24">
+  <w:num w:numId="24" w16cid:durableId="2030911423">
     <w:abstractNumId w:val="11"/>
   </w:num>
-  <w:num w:numId="25">
+  <w:num w:numId="25" w16cid:durableId="1474329394">
     <w:abstractNumId w:val="30"/>
   </w:num>
-  <w:num w:numId="26">
+  <w:num w:numId="26" w16cid:durableId="626156624">
     <w:abstractNumId w:val="24"/>
   </w:num>
-  <w:num w:numId="27">
+  <w:num w:numId="27" w16cid:durableId="305666610">
     <w:abstractNumId w:val="14"/>
   </w:num>
-  <w:num w:numId="28">
+  <w:num w:numId="28" w16cid:durableId="99186327">
     <w:abstractNumId w:val="26"/>
   </w:num>
-  <w:num w:numId="29">
+  <w:num w:numId="29" w16cid:durableId="182478243">
     <w:abstractNumId w:val="31"/>
   </w:num>
-  <w:num w:numId="30">
+  <w:num w:numId="30" w16cid:durableId="1707486708">
     <w:abstractNumId w:val="16"/>
   </w:num>
-  <w:num w:numId="31">
+  <w:num w:numId="31" w16cid:durableId="1753235925">
     <w:abstractNumId w:val="10"/>
   </w:num>
-  <w:num w:numId="32">
+  <w:num w:numId="32" w16cid:durableId="145630898">
     <w:abstractNumId w:val="4"/>
   </w:num>
-  <w:num w:numId="33">
+  <w:num w:numId="33" w16cid:durableId="1762219865">
     <w:abstractNumId w:val="21"/>
   </w:num>
-  <w:num w:numId="34">
+  <w:num w:numId="34" w16cid:durableId="758646524">
     <w:abstractNumId w:val="22"/>
   </w:num>
-  <w:num w:numId="35">
+  <w:num w:numId="35" w16cid:durableId="1377046975">
     <w:abstractNumId w:val="13"/>
   </w:num>
 </w:numbering>
@@ -10954,7 +10973,7 @@
     <w:lsdException w:name="Table Web 2" w:semiHidden="1" w:unhideWhenUsed="1"/>
     <w:lsdException w:name="Table Web 3" w:semiHidden="1" w:unhideWhenUsed="1"/>
     <w:lsdException w:name="Balloon Text" w:semiHidden="1" w:unhideWhenUsed="1"/>
-    <w:lsdException w:name="Table Grid" w:semiHidden="1" w:uiPriority="59" w:unhideWhenUsed="1"/>
+    <w:lsdException w:name="Table Grid" w:uiPriority="59"/>
     <w:lsdException w:name="Table Theme" w:semiHidden="1" w:unhideWhenUsed="1"/>
     <w:lsdException w:name="Placeholder Text" w:semiHidden="1"/>
     <w:lsdException w:name="No Spacing" w:uiPriority="1" w:qFormat="1"/>
@@ -11177,7 +11196,7 @@
     <w:lsdException w:name="Unresolved Mention" w:semiHidden="1" w:unhideWhenUsed="1"/>
     <w:lsdException w:name="Smart Link" w:semiHidden="1" w:unhideWhenUsed="1"/>
   </w:latentStyles>
-  <w:style w:type="paragraph" w:default="1" w:styleId="a">
+  <w:style w:type="paragraph" w:default="1" w:styleId="Normal">
     <w:name w:val="Normal"/>
     <w:qFormat/>
     <w:rsid w:val="000A40CC"/>
@@ -11194,10 +11213,10 @@
       <w:lang w:eastAsia="zh-CN" w:bidi="hi-IN"/>
     </w:rPr>
   </w:style>
-  <w:style w:type="paragraph" w:styleId="3">
+  <w:style w:type="paragraph" w:styleId="Heading3">
     <w:name w:val="heading 3"/>
-    <w:basedOn w:val="a"/>
-    <w:link w:val="30"/>
+    <w:basedOn w:val="Normal"/>
+    <w:link w:val="Heading3Char"/>
     <w:uiPriority w:val="9"/>
     <w:qFormat/>
     <w:rsid w:val="00C66785"/>
@@ -11217,13 +11236,13 @@
       <w:lang w:eastAsia="ru-RU" w:bidi="ar-SA"/>
     </w:rPr>
   </w:style>
-  <w:style w:type="character" w:default="1" w:styleId="a0">
+  <w:style w:type="character" w:default="1" w:styleId="DefaultParagraphFont">
     <w:name w:val="Default Paragraph Font"/>
     <w:uiPriority w:val="1"/>
     <w:semiHidden/>
     <w:unhideWhenUsed/>
   </w:style>
-  <w:style w:type="table" w:default="1" w:styleId="a1">
+  <w:style w:type="table" w:default="1" w:styleId="TableNormal">
     <w:name w:val="Normal Table"/>
     <w:uiPriority w:val="99"/>
     <w:semiHidden/>
@@ -11238,16 +11257,16 @@
       </w:tblCellMar>
     </w:tblPr>
   </w:style>
-  <w:style w:type="numbering" w:default="1" w:styleId="a2">
+  <w:style w:type="numbering" w:default="1" w:styleId="NoList">
     <w:name w:val="No List"/>
     <w:uiPriority w:val="99"/>
     <w:semiHidden/>
     <w:unhideWhenUsed/>
   </w:style>
-  <w:style w:type="paragraph" w:styleId="a3">
+  <w:style w:type="paragraph" w:styleId="BodyText">
     <w:name w:val="Body Text"/>
-    <w:basedOn w:val="a"/>
-    <w:link w:val="a4"/>
+    <w:basedOn w:val="Normal"/>
+    <w:link w:val="BodyTextChar"/>
     <w:semiHidden/>
     <w:unhideWhenUsed/>
     <w:rsid w:val="00845A09"/>
@@ -11255,10 +11274,10 @@
       <w:spacing w:after="140" w:line="288" w:lineRule="auto"/>
     </w:pPr>
   </w:style>
-  <w:style w:type="character" w:customStyle="1" w:styleId="a4">
-    <w:name w:val="Основной текст Знак"/>
-    <w:basedOn w:val="a0"/>
-    <w:link w:val="a3"/>
+  <w:style w:type="character" w:customStyle="1" w:styleId="BodyTextChar">
+    <w:name w:val="Body Text Char"/>
+    <w:basedOn w:val="DefaultParagraphFont"/>
+    <w:link w:val="BodyText"/>
     <w:semiHidden/>
     <w:rsid w:val="00845A09"/>
     <w:rPr>
@@ -11269,9 +11288,9 @@
       <w:lang w:eastAsia="zh-CN" w:bidi="hi-IN"/>
     </w:rPr>
   </w:style>
-  <w:style w:type="table" w:styleId="a5">
+  <w:style w:type="table" w:styleId="TableGrid">
     <w:name w:val="Table Grid"/>
-    <w:basedOn w:val="a1"/>
+    <w:basedOn w:val="TableNormal"/>
     <w:uiPriority w:val="59"/>
     <w:rsid w:val="00845A09"/>
     <w:pPr>
@@ -11295,9 +11314,9 @@
       </w:tblBorders>
     </w:tblPr>
   </w:style>
-  <w:style w:type="paragraph" w:styleId="a6">
+  <w:style w:type="paragraph" w:styleId="ListParagraph">
     <w:name w:val="List Paragraph"/>
-    <w:basedOn w:val="a"/>
+    <w:basedOn w:val="Normal"/>
     <w:uiPriority w:val="34"/>
     <w:qFormat/>
     <w:rsid w:val="00A272EE"/>
@@ -11312,7 +11331,7 @@
   </w:style>
   <w:style w:type="character" w:customStyle="1" w:styleId="4">
     <w:name w:val="Основной текст (4)_"/>
-    <w:basedOn w:val="a0"/>
+    <w:basedOn w:val="DefaultParagraphFont"/>
     <w:link w:val="40"/>
     <w:locked/>
     <w:rsid w:val="0084261A"/>
@@ -11323,7 +11342,7 @@
   </w:style>
   <w:style w:type="paragraph" w:customStyle="1" w:styleId="40">
     <w:name w:val="Основной текст (4)"/>
-    <w:basedOn w:val="a"/>
+    <w:basedOn w:val="Normal"/>
     <w:link w:val="4"/>
     <w:rsid w:val="0084261A"/>
     <w:pPr>
@@ -11340,9 +11359,9 @@
       <w:lang w:eastAsia="en-US" w:bidi="ar-SA"/>
     </w:rPr>
   </w:style>
-  <w:style w:type="paragraph" w:styleId="a7">
+  <w:style w:type="paragraph" w:styleId="NormalWeb">
     <w:name w:val="Normal (Web)"/>
-    <w:basedOn w:val="a"/>
+    <w:basedOn w:val="Normal"/>
     <w:uiPriority w:val="99"/>
     <w:unhideWhenUsed/>
     <w:rsid w:val="00367BF0"/>
@@ -11357,10 +11376,10 @@
       <w:lang w:eastAsia="ru-RU" w:bidi="ar-SA"/>
     </w:rPr>
   </w:style>
-  <w:style w:type="paragraph" w:styleId="a8">
+  <w:style w:type="paragraph" w:styleId="BalloonText">
     <w:name w:val="Balloon Text"/>
-    <w:basedOn w:val="a"/>
-    <w:link w:val="a9"/>
+    <w:basedOn w:val="Normal"/>
+    <w:link w:val="BalloonTextChar"/>
     <w:uiPriority w:val="99"/>
     <w:semiHidden/>
     <w:unhideWhenUsed/>
@@ -11371,10 +11390,10 @@
       <w:szCs w:val="14"/>
     </w:rPr>
   </w:style>
-  <w:style w:type="character" w:customStyle="1" w:styleId="a9">
-    <w:name w:val="Текст выноски Знак"/>
-    <w:basedOn w:val="a0"/>
-    <w:link w:val="a8"/>
+  <w:style w:type="character" w:customStyle="1" w:styleId="BalloonTextChar">
+    <w:name w:val="Balloon Text Char"/>
+    <w:basedOn w:val="DefaultParagraphFont"/>
+    <w:link w:val="BalloonText"/>
     <w:uiPriority w:val="99"/>
     <w:semiHidden/>
     <w:rsid w:val="00C46684"/>
@@ -11386,7 +11405,7 @@
       <w:lang w:eastAsia="zh-CN" w:bidi="hi-IN"/>
     </w:rPr>
   </w:style>
-  <w:style w:type="paragraph" w:styleId="aa">
+  <w:style w:type="paragraph" w:styleId="NoSpacing">
     <w:name w:val="No Spacing"/>
     <w:uiPriority w:val="1"/>
     <w:qFormat/>
@@ -11406,9 +11425,9 @@
       <w:lang w:eastAsia="zh-CN" w:bidi="hi-IN"/>
     </w:rPr>
   </w:style>
-  <w:style w:type="character" w:styleId="ab">
+  <w:style w:type="character" w:styleId="Strong">
     <w:name w:val="Strong"/>
-    <w:basedOn w:val="a0"/>
+    <w:basedOn w:val="DefaultParagraphFont"/>
     <w:uiPriority w:val="22"/>
     <w:qFormat/>
     <w:rsid w:val="0008486B"/>
@@ -11417,10 +11436,10 @@
       <w:bCs/>
     </w:rPr>
   </w:style>
-  <w:style w:type="character" w:customStyle="1" w:styleId="30">
-    <w:name w:val="Заголовок 3 Знак"/>
-    <w:basedOn w:val="a0"/>
-    <w:link w:val="3"/>
+  <w:style w:type="character" w:customStyle="1" w:styleId="Heading3Char">
+    <w:name w:val="Heading 3 Char"/>
+    <w:basedOn w:val="DefaultParagraphFont"/>
+    <w:link w:val="Heading3"/>
     <w:uiPriority w:val="9"/>
     <w:rsid w:val="00C66785"/>
     <w:rPr>
@@ -11432,11 +11451,11 @@
       <w:lang w:eastAsia="ru-RU"/>
     </w:rPr>
   </w:style>
-  <w:style w:type="paragraph" w:styleId="z-">
+  <w:style w:type="paragraph" w:styleId="z-TopofForm">
     <w:name w:val="HTML Top of Form"/>
-    <w:basedOn w:val="a"/>
-    <w:next w:val="a"/>
-    <w:link w:val="z-0"/>
+    <w:basedOn w:val="Normal"/>
+    <w:next w:val="Normal"/>
+    <w:link w:val="z-TopofFormChar"/>
     <w:hidden/>
     <w:uiPriority w:val="99"/>
     <w:semiHidden/>
@@ -11459,10 +11478,10 @@
       <w:lang w:eastAsia="ru-RU" w:bidi="ar-SA"/>
     </w:rPr>
   </w:style>
-  <w:style w:type="character" w:customStyle="1" w:styleId="z-0">
-    <w:name w:val="z-Начало формы Знак"/>
-    <w:basedOn w:val="a0"/>
-    <w:link w:val="z-"/>
+  <w:style w:type="character" w:customStyle="1" w:styleId="z-TopofFormChar">
+    <w:name w:val="z-Top of Form Char"/>
+    <w:basedOn w:val="DefaultParagraphFont"/>
+    <w:link w:val="z-TopofForm"/>
     <w:uiPriority w:val="99"/>
     <w:semiHidden/>
     <w:rsid w:val="00C66785"/>

</xml_diff>